<commit_message>
implementing user-service - initialized all folders
</commit_message>
<xml_diff>
--- a/DB_API_DESIGN.docx
+++ b/DB_API_DESIGN.docx
@@ -7,14 +7,409 @@
         <w:rPr>
           <w:b/>
           <w:bCs/>
-        </w:rPr>
-      </w:pPr>
-      <w:r>
+          <w:noProof/>
+        </w:rPr>
+      </w:pPr>
+      <w:r>
+        <w:rPr>
+          <w:noProof/>
+        </w:rPr>
+        <mc:AlternateContent>
+          <mc:Choice Requires="wps">
+            <w:drawing>
+              <wp:inline distT="0" distB="0" distL="0" distR="0" wp14:anchorId="7C6A1262" wp14:editId="6F499ED5">
+                <wp:extent cx="304800" cy="304800"/>
+                <wp:effectExtent l="0" t="0" r="0" b="0"/>
+                <wp:docPr id="1" name="Rectangle 1"/>
+                <wp:cNvGraphicFramePr>
+                  <a:graphicFrameLocks xmlns:a="http://schemas.openxmlformats.org/drawingml/2006/main" noChangeAspect="1"/>
+                </wp:cNvGraphicFramePr>
+                <a:graphic xmlns:a="http://schemas.openxmlformats.org/drawingml/2006/main">
+                  <a:graphicData uri="http://schemas.microsoft.com/office/word/2010/wordprocessingShape">
+                    <wps:wsp>
+                      <wps:cNvSpPr>
+                        <a:spLocks noChangeAspect="1" noChangeArrowheads="1"/>
+                      </wps:cNvSpPr>
+                      <wps:spPr bwMode="auto">
+                        <a:xfrm>
+                          <a:off x="0" y="0"/>
+                          <a:ext cx="304800" cy="304800"/>
+                        </a:xfrm>
+                        <a:prstGeom prst="rect">
+                          <a:avLst/>
+                        </a:prstGeom>
+                        <a:noFill/>
+                        <a:ln>
+                          <a:noFill/>
+                        </a:ln>
+                        <a:extLst>
+                          <a:ext uri="{909E8E84-426E-40DD-AFC4-6F175D3DCCD1}">
+                            <a14:hiddenFill xmlns:a14="http://schemas.microsoft.com/office/drawing/2010/main">
+                              <a:solidFill>
+                                <a:srgbClr val="FFFFFF"/>
+                              </a:solidFill>
+                            </a14:hiddenFill>
+                          </a:ext>
+                          <a:ext uri="{91240B29-F687-4F45-9708-019B960494DF}">
+                            <a14:hiddenLine xmlns:a14="http://schemas.microsoft.com/office/drawing/2010/main" w="9525">
+                              <a:solidFill>
+                                <a:srgbClr val="000000"/>
+                              </a:solidFill>
+                              <a:miter lim="800000"/>
+                              <a:headEnd/>
+                              <a:tailEnd/>
+                            </a14:hiddenLine>
+                          </a:ext>
+                        </a:extLst>
+                      </wps:spPr>
+                      <wps:bodyPr rot="0" vert="horz" wrap="square" lIns="91440" tIns="45720" rIns="91440" bIns="45720" anchor="t" anchorCtr="0" upright="1">
+                        <a:noAutofit/>
+                      </wps:bodyPr>
+                    </wps:wsp>
+                  </a:graphicData>
+                </a:graphic>
+              </wp:inline>
+            </w:drawing>
+          </mc:Choice>
+          <mc:Fallback>
+            <w:pict>
+              <v:rect w14:anchorId="66830CEC" id="Rectangle 1" o:spid="_x0000_s1026" style="width:24pt;height:24pt;visibility:visible;mso-wrap-style:square;mso-left-percent:-10001;mso-top-percent:-10001;mso-position-horizontal:absolute;mso-position-horizontal-relative:char;mso-position-vertical:absolute;mso-position-vertical-relative:line;mso-left-percent:-10001;mso-top-percent:-10001;v-text-anchor:top" o:gfxdata="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" filled="f" stroked="f">
+                <o:lock v:ext="edit" aspectratio="t"/>
+                <w10:anchorlock/>
+              </v:rect>
+            </w:pict>
+          </mc:Fallback>
+        </mc:AlternateContent>
+      </w:r>
+      <w:r>
+        <w:rPr>
+          <w:noProof/>
+        </w:rPr>
+        <mc:AlternateContent>
+          <mc:Choice Requires="wps">
+            <w:drawing>
+              <wp:inline distT="0" distB="0" distL="0" distR="0" wp14:anchorId="25E6D3A9" wp14:editId="723ECA64">
+                <wp:extent cx="304800" cy="304800"/>
+                <wp:effectExtent l="0" t="0" r="0" b="0"/>
+                <wp:docPr id="5" name="Rectangle 5" descr="Generated image"/>
+                <wp:cNvGraphicFramePr>
+                  <a:graphicFrameLocks xmlns:a="http://schemas.openxmlformats.org/drawingml/2006/main" noChangeAspect="1"/>
+                </wp:cNvGraphicFramePr>
+                <a:graphic xmlns:a="http://schemas.openxmlformats.org/drawingml/2006/main">
+                  <a:graphicData uri="http://schemas.microsoft.com/office/word/2010/wordprocessingShape">
+                    <wps:wsp>
+                      <wps:cNvSpPr>
+                        <a:spLocks noChangeAspect="1" noChangeArrowheads="1"/>
+                      </wps:cNvSpPr>
+                      <wps:spPr bwMode="auto">
+                        <a:xfrm>
+                          <a:off x="0" y="0"/>
+                          <a:ext cx="304800" cy="304800"/>
+                        </a:xfrm>
+                        <a:prstGeom prst="rect">
+                          <a:avLst/>
+                        </a:prstGeom>
+                        <a:noFill/>
+                        <a:ln>
+                          <a:noFill/>
+                        </a:ln>
+                        <a:extLst>
+                          <a:ext uri="{909E8E84-426E-40DD-AFC4-6F175D3DCCD1}">
+                            <a14:hiddenFill xmlns:a14="http://schemas.microsoft.com/office/drawing/2010/main">
+                              <a:solidFill>
+                                <a:srgbClr val="FFFFFF"/>
+                              </a:solidFill>
+                            </a14:hiddenFill>
+                          </a:ext>
+                          <a:ext uri="{91240B29-F687-4F45-9708-019B960494DF}">
+                            <a14:hiddenLine xmlns:a14="http://schemas.microsoft.com/office/drawing/2010/main" w="9525">
+                              <a:solidFill>
+                                <a:srgbClr val="000000"/>
+                              </a:solidFill>
+                              <a:miter lim="800000"/>
+                              <a:headEnd/>
+                              <a:tailEnd/>
+                            </a14:hiddenLine>
+                          </a:ext>
+                        </a:extLst>
+                      </wps:spPr>
+                      <wps:bodyPr rot="0" vert="horz" wrap="square" lIns="91440" tIns="45720" rIns="91440" bIns="45720" anchor="t" anchorCtr="0" upright="1">
+                        <a:noAutofit/>
+                      </wps:bodyPr>
+                    </wps:wsp>
+                  </a:graphicData>
+                </a:graphic>
+              </wp:inline>
+            </w:drawing>
+          </mc:Choice>
+          <mc:Fallback>
+            <w:pict>
+              <v:rect w14:anchorId="1F987795" id="Rectangle 5" o:spid="_x0000_s1026" alt="Generated image" style="width:24pt;height:24pt;visibility:visible;mso-wrap-style:square;mso-left-percent:-10001;mso-top-percent:-10001;mso-position-horizontal:absolute;mso-position-horizontal-relative:char;mso-position-vertical:absolute;mso-position-vertical-relative:line;mso-left-percent:-10001;mso-top-percent:-10001;v-text-anchor:top" o:gfxdata="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" filled="f" stroked="f">
+                <o:lock v:ext="edit" aspectratio="t"/>
+                <w10:anchorlock/>
+              </v:rect>
+            </w:pict>
+          </mc:Fallback>
+        </mc:AlternateContent>
+      </w:r>
+      <w:r>
+        <w:rPr>
+          <w:noProof/>
+        </w:rPr>
+        <mc:AlternateContent>
+          <mc:Choice Requires="wps">
+            <w:drawing>
+              <wp:inline distT="0" distB="0" distL="0" distR="0" wp14:anchorId="21DD25AD" wp14:editId="219B0469">
+                <wp:extent cx="304800" cy="304800"/>
+                <wp:effectExtent l="0" t="0" r="0" b="0"/>
+                <wp:docPr id="3" name="Rectangle 3"/>
+                <wp:cNvGraphicFramePr>
+                  <a:graphicFrameLocks xmlns:a="http://schemas.openxmlformats.org/drawingml/2006/main" noChangeAspect="1"/>
+                </wp:cNvGraphicFramePr>
+                <a:graphic xmlns:a="http://schemas.openxmlformats.org/drawingml/2006/main">
+                  <a:graphicData uri="http://schemas.microsoft.com/office/word/2010/wordprocessingShape">
+                    <wps:wsp>
+                      <wps:cNvSpPr>
+                        <a:spLocks noChangeAspect="1" noChangeArrowheads="1"/>
+                      </wps:cNvSpPr>
+                      <wps:spPr bwMode="auto">
+                        <a:xfrm>
+                          <a:off x="0" y="0"/>
+                          <a:ext cx="304800" cy="304800"/>
+                        </a:xfrm>
+                        <a:prstGeom prst="rect">
+                          <a:avLst/>
+                        </a:prstGeom>
+                        <a:noFill/>
+                        <a:ln>
+                          <a:noFill/>
+                        </a:ln>
+                        <a:extLst>
+                          <a:ext uri="{909E8E84-426E-40DD-AFC4-6F175D3DCCD1}">
+                            <a14:hiddenFill xmlns:a14="http://schemas.microsoft.com/office/drawing/2010/main">
+                              <a:solidFill>
+                                <a:srgbClr val="FFFFFF"/>
+                              </a:solidFill>
+                            </a14:hiddenFill>
+                          </a:ext>
+                          <a:ext uri="{91240B29-F687-4F45-9708-019B960494DF}">
+                            <a14:hiddenLine xmlns:a14="http://schemas.microsoft.com/office/drawing/2010/main" w="9525">
+                              <a:solidFill>
+                                <a:srgbClr val="000000"/>
+                              </a:solidFill>
+                              <a:miter lim="800000"/>
+                              <a:headEnd/>
+                              <a:tailEnd/>
+                            </a14:hiddenLine>
+                          </a:ext>
+                        </a:extLst>
+                      </wps:spPr>
+                      <wps:bodyPr rot="0" vert="horz" wrap="square" lIns="91440" tIns="45720" rIns="91440" bIns="45720" anchor="t" anchorCtr="0" upright="1">
+                        <a:noAutofit/>
+                      </wps:bodyPr>
+                    </wps:wsp>
+                  </a:graphicData>
+                </a:graphic>
+              </wp:inline>
+            </w:drawing>
+          </mc:Choice>
+          <mc:Fallback>
+            <w:pict>
+              <v:rect w14:anchorId="4FAE2F70" id="Rectangle 3" o:spid="_x0000_s1026" style="width:24pt;height:24pt;visibility:visible;mso-wrap-style:square;mso-left-percent:-10001;mso-top-percent:-10001;mso-position-horizontal:absolute;mso-position-horizontal-relative:char;mso-position-vertical:absolute;mso-position-vertical-relative:line;mso-left-percent:-10001;mso-top-percent:-10001;v-text-anchor:top" o:gfxdata="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" filled="f" stroked="f">
+                <o:lock v:ext="edit" aspectratio="t"/>
+                <w10:anchorlock/>
+              </v:rect>
+            </w:pict>
+          </mc:Fallback>
+        </mc:AlternateContent>
+      </w:r>
+    </w:p>
+    <w:p>
+      <w:pPr>
         <w:rPr>
           <w:b/>
           <w:bCs/>
           <w:noProof/>
         </w:rPr>
+      </w:pPr>
+      <w:r>
+        <w:rPr>
+          <w:b/>
+          <w:bCs/>
+          <w:noProof/>
+          <w:sz w:val="28"/>
+          <w:szCs w:val="28"/>
+        </w:rPr>
+        <mc:AlternateContent>
+          <mc:Choice Requires="wps">
+            <w:drawing>
+              <wp:inline distT="0" distB="0" distL="0" distR="0" wp14:anchorId="567B1C72" wp14:editId="0C067573">
+                <wp:extent cx="304800" cy="304800"/>
+                <wp:effectExtent l="0" t="0" r="0" b="0"/>
+                <wp:docPr id="6" name="Rectangle 6" descr="Generated image"/>
+                <wp:cNvGraphicFramePr>
+                  <a:graphicFrameLocks xmlns:a="http://schemas.openxmlformats.org/drawingml/2006/main" noChangeAspect="1"/>
+                </wp:cNvGraphicFramePr>
+                <a:graphic xmlns:a="http://schemas.openxmlformats.org/drawingml/2006/main">
+                  <a:graphicData uri="http://schemas.microsoft.com/office/word/2010/wordprocessingShape">
+                    <wps:wsp>
+                      <wps:cNvSpPr>
+                        <a:spLocks noChangeAspect="1" noChangeArrowheads="1"/>
+                      </wps:cNvSpPr>
+                      <wps:spPr bwMode="auto">
+                        <a:xfrm>
+                          <a:off x="0" y="0"/>
+                          <a:ext cx="304800" cy="304800"/>
+                        </a:xfrm>
+                        <a:prstGeom prst="rect">
+                          <a:avLst/>
+                        </a:prstGeom>
+                        <a:noFill/>
+                        <a:ln>
+                          <a:noFill/>
+                        </a:ln>
+                        <a:extLst>
+                          <a:ext uri="{909E8E84-426E-40DD-AFC4-6F175D3DCCD1}">
+                            <a14:hiddenFill xmlns:a14="http://schemas.microsoft.com/office/drawing/2010/main">
+                              <a:solidFill>
+                                <a:srgbClr val="FFFFFF"/>
+                              </a:solidFill>
+                            </a14:hiddenFill>
+                          </a:ext>
+                          <a:ext uri="{91240B29-F687-4F45-9708-019B960494DF}">
+                            <a14:hiddenLine xmlns:a14="http://schemas.microsoft.com/office/drawing/2010/main" w="9525">
+                              <a:solidFill>
+                                <a:srgbClr val="000000"/>
+                              </a:solidFill>
+                              <a:miter lim="800000"/>
+                              <a:headEnd/>
+                              <a:tailEnd/>
+                            </a14:hiddenLine>
+                          </a:ext>
+                        </a:extLst>
+                      </wps:spPr>
+                      <wps:bodyPr rot="0" vert="horz" wrap="square" lIns="91440" tIns="45720" rIns="91440" bIns="45720" anchor="t" anchorCtr="0" upright="1">
+                        <a:noAutofit/>
+                      </wps:bodyPr>
+                    </wps:wsp>
+                  </a:graphicData>
+                </a:graphic>
+              </wp:inline>
+            </w:drawing>
+          </mc:Choice>
+          <mc:Fallback>
+            <w:pict>
+              <v:rect w14:anchorId="02E2D0C0" id="Rectangle 6" o:spid="_x0000_s1026" alt="Generated image" style="width:24pt;height:24pt;visibility:visible;mso-wrap-style:square;mso-left-percent:-10001;mso-top-percent:-10001;mso-position-horizontal:absolute;mso-position-horizontal-relative:char;mso-position-vertical:absolute;mso-position-vertical-relative:line;mso-left-percent:-10001;mso-top-percent:-10001;v-text-anchor:top" o:gfxdata="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" filled="f" stroked="f">
+                <o:lock v:ext="edit" aspectratio="t"/>
+                <w10:anchorlock/>
+              </v:rect>
+            </w:pict>
+          </mc:Fallback>
+        </mc:AlternateContent>
+      </w:r>
+      <w:r>
+        <w:rPr>
+          <w:b/>
+          <w:bCs/>
+          <w:noProof/>
+          <w:sz w:val="28"/>
+          <w:szCs w:val="28"/>
+        </w:rPr>
+        <w:t>Architecture Diagram</w:t>
+      </w:r>
+      <w:r>
+        <w:rPr>
+          <w:b/>
+          <w:bCs/>
+          <w:noProof/>
+        </w:rPr>
+        <w:t xml:space="preserve"> :</w:t>
+      </w:r>
+      <w:r>
+        <w:rPr>
+          <w:b/>
+          <w:bCs/>
+          <w:noProof/>
+        </w:rPr>
+        <w:drawing>
+          <wp:inline distT="0" distB="0" distL="0" distR="0" wp14:anchorId="6794B1D8" wp14:editId="2A4A56A2">
+            <wp:extent cx="6027713" cy="4018475"/>
+            <wp:effectExtent l="0" t="0" r="0" b="1270"/>
+            <wp:docPr id="7" name="Picture 7"/>
+            <wp:cNvGraphicFramePr>
+              <a:graphicFrameLocks xmlns:a="http://schemas.openxmlformats.org/drawingml/2006/main" noChangeAspect="1"/>
+            </wp:cNvGraphicFramePr>
+            <a:graphic xmlns:a="http://schemas.openxmlformats.org/drawingml/2006/main">
+              <a:graphicData uri="http://schemas.openxmlformats.org/drawingml/2006/picture">
+                <pic:pic xmlns:pic="http://schemas.openxmlformats.org/drawingml/2006/picture">
+                  <pic:nvPicPr>
+                    <pic:cNvPr id="0" name="Picture 11"/>
+                    <pic:cNvPicPr>
+                      <a:picLocks noChangeAspect="1" noChangeArrowheads="1"/>
+                    </pic:cNvPicPr>
+                  </pic:nvPicPr>
+                  <pic:blipFill>
+                    <a:blip r:embed="rId4" cstate="print">
+                      <a:extLst>
+                        <a:ext uri="{28A0092B-C50C-407E-A947-70E740481C1C}">
+                          <a14:useLocalDpi xmlns:a14="http://schemas.microsoft.com/office/drawing/2010/main" val="0"/>
+                        </a:ext>
+                      </a:extLst>
+                    </a:blip>
+                    <a:srcRect/>
+                    <a:stretch>
+                      <a:fillRect/>
+                    </a:stretch>
+                  </pic:blipFill>
+                  <pic:spPr bwMode="auto">
+                    <a:xfrm>
+                      <a:off x="0" y="0"/>
+                      <a:ext cx="6055627" cy="4037085"/>
+                    </a:xfrm>
+                    <a:prstGeom prst="rect">
+                      <a:avLst/>
+                    </a:prstGeom>
+                    <a:noFill/>
+                  </pic:spPr>
+                </pic:pic>
+              </a:graphicData>
+            </a:graphic>
+          </wp:inline>
+        </w:drawing>
+      </w:r>
+    </w:p>
+    <w:p>
+      <w:pPr>
+        <w:rPr>
+          <w:b/>
+          <w:bCs/>
+          <w:noProof/>
+        </w:rPr>
+      </w:pPr>
+    </w:p>
+    <w:p>
+      <w:pPr>
+        <w:rPr>
+          <w:b/>
+          <w:bCs/>
+          <w:noProof/>
+        </w:rPr>
+      </w:pPr>
+    </w:p>
+    <w:p>
+      <w:pPr>
+        <w:rPr>
+          <w:b/>
+          <w:bCs/>
+        </w:rPr>
+      </w:pPr>
+      <w:r>
+        <w:rPr>
+          <w:b/>
+          <w:bCs/>
+          <w:noProof/>
+        </w:rPr>
+        <w:lastRenderedPageBreak/>
         <w:t>ER DIAGRAM :</w:t>
       </w:r>
       <w:r>
@@ -41,7 +436,7 @@
                     </pic:cNvPicPr>
                   </pic:nvPicPr>
                   <pic:blipFill rotWithShape="1">
-                    <a:blip r:embed="rId4">
+                    <a:blip r:embed="rId5">
                       <a:extLst>
                         <a:ext uri="{28A0092B-C50C-407E-A947-70E740481C1C}">
                           <a14:useLocalDpi xmlns:a14="http://schemas.microsoft.com/office/drawing/2010/main" val="0"/>
@@ -143,8 +538,13 @@
       <w:pPr>
         <w:spacing w:after="0"/>
       </w:pPr>
-      <w:r>
-        <w:t>api-gateway</w:t>
+      <w:proofErr w:type="spellStart"/>
+      <w:r>
+        <w:t>api</w:t>
+      </w:r>
+      <w:proofErr w:type="spellEnd"/>
+      <w:r>
+        <w:t>-gateway</w:t>
       </w:r>
     </w:p>
     <w:p>
@@ -152,16 +552,2118 @@
         <w:rPr>
           <w:b/>
           <w:bCs/>
+          <w:u w:val="single"/>
         </w:rPr>
       </w:pPr>
       <w:r>
         <w:rPr>
           <w:b/>
           <w:bCs/>
+          <w:u w:val="single"/>
         </w:rPr>
         <w:lastRenderedPageBreak/>
-        <w:t>DB DESIGN :</w:t>
-      </w:r>
+        <w:t xml:space="preserve">Data </w:t>
+      </w:r>
+      <w:proofErr w:type="gramStart"/>
+      <w:r>
+        <w:rPr>
+          <w:b/>
+          <w:bCs/>
+          <w:u w:val="single"/>
+        </w:rPr>
+        <w:t>Model :</w:t>
+      </w:r>
+      <w:proofErr w:type="gramEnd"/>
+    </w:p>
+    <w:p>
+      <w:pPr>
+        <w:pStyle w:val="Heading3"/>
+      </w:pPr>
+      <w:r>
+        <w:t>1️</w:t>
+      </w:r>
+      <w:r>
+        <w:rPr>
+          <w:rFonts w:ascii="Tahoma" w:hAnsi="Tahoma" w:cs="Tahoma"/>
+        </w:rPr>
+        <w:t xml:space="preserve">. </w:t>
+      </w:r>
+      <w:r>
+        <w:t>User</w:t>
+      </w:r>
+    </w:p>
+    <w:p>
+      <w:pPr>
+        <w:pStyle w:val="HTMLPreformatted"/>
+        <w:rPr>
+          <w:rStyle w:val="HTMLCode"/>
+        </w:rPr>
+      </w:pPr>
+      <w:r>
+        <w:rPr>
+          <w:rStyle w:val="HTMLCode"/>
+        </w:rPr>
+        <w:t xml:space="preserve">User </w:t>
+      </w:r>
+      <w:r>
+        <w:rPr>
+          <w:rStyle w:val="hljs-punctuation"/>
+        </w:rPr>
+        <w:t>{</w:t>
+      </w:r>
+    </w:p>
+    <w:p>
+      <w:pPr>
+        <w:pStyle w:val="HTMLPreformatted"/>
+        <w:rPr>
+          <w:rStyle w:val="HTMLCode"/>
+        </w:rPr>
+      </w:pPr>
+      <w:r>
+        <w:rPr>
+          <w:rStyle w:val="HTMLCode"/>
+        </w:rPr>
+        <w:t xml:space="preserve">  _id</w:t>
+      </w:r>
+      <w:r>
+        <w:rPr>
+          <w:rStyle w:val="hljs-punctuation"/>
+        </w:rPr>
+        <w:t>:</w:t>
+      </w:r>
+      <w:r>
+        <w:rPr>
+          <w:rStyle w:val="HTMLCode"/>
+        </w:rPr>
+        <w:t xml:space="preserve"> String</w:t>
+      </w:r>
+      <w:r>
+        <w:rPr>
+          <w:rStyle w:val="hljs-punctuation"/>
+        </w:rPr>
+        <w:t>,</w:t>
+      </w:r>
+      <w:r>
+        <w:rPr>
+          <w:rStyle w:val="HTMLCode"/>
+        </w:rPr>
+        <w:t xml:space="preserve">              </w:t>
+      </w:r>
+    </w:p>
+    <w:p>
+      <w:pPr>
+        <w:pStyle w:val="HTMLPreformatted"/>
+        <w:rPr>
+          <w:rStyle w:val="HTMLCode"/>
+        </w:rPr>
+      </w:pPr>
+      <w:r>
+        <w:rPr>
+          <w:rStyle w:val="HTMLCode"/>
+        </w:rPr>
+        <w:t xml:space="preserve">  email</w:t>
+      </w:r>
+      <w:r>
+        <w:rPr>
+          <w:rStyle w:val="hljs-punctuation"/>
+        </w:rPr>
+        <w:t>:</w:t>
+      </w:r>
+      <w:r>
+        <w:rPr>
+          <w:rStyle w:val="HTMLCode"/>
+        </w:rPr>
+        <w:t xml:space="preserve"> String</w:t>
+      </w:r>
+      <w:r>
+        <w:rPr>
+          <w:rStyle w:val="hljs-punctuation"/>
+        </w:rPr>
+        <w:t>,</w:t>
+      </w:r>
+    </w:p>
+    <w:p>
+      <w:pPr>
+        <w:pStyle w:val="HTMLPreformatted"/>
+        <w:rPr>
+          <w:rStyle w:val="HTMLCode"/>
+        </w:rPr>
+      </w:pPr>
+      <w:r>
+        <w:rPr>
+          <w:rStyle w:val="HTMLCode"/>
+        </w:rPr>
+        <w:t xml:space="preserve">  </w:t>
+      </w:r>
+      <w:proofErr w:type="spellStart"/>
+      <w:r>
+        <w:rPr>
+          <w:rStyle w:val="HTMLCode"/>
+        </w:rPr>
+        <w:t>passwordHash</w:t>
+      </w:r>
+      <w:proofErr w:type="spellEnd"/>
+      <w:r>
+        <w:rPr>
+          <w:rStyle w:val="hljs-punctuation"/>
+        </w:rPr>
+        <w:t>:</w:t>
+      </w:r>
+      <w:r>
+        <w:rPr>
+          <w:rStyle w:val="HTMLCode"/>
+        </w:rPr>
+        <w:t xml:space="preserve"> String</w:t>
+      </w:r>
+      <w:r>
+        <w:rPr>
+          <w:rStyle w:val="hljs-punctuation"/>
+        </w:rPr>
+        <w:t>,</w:t>
+      </w:r>
+    </w:p>
+    <w:p>
+      <w:pPr>
+        <w:pStyle w:val="HTMLPreformatted"/>
+        <w:rPr>
+          <w:rStyle w:val="HTMLCode"/>
+        </w:rPr>
+      </w:pPr>
+      <w:r>
+        <w:rPr>
+          <w:rStyle w:val="HTMLCode"/>
+        </w:rPr>
+        <w:t xml:space="preserve">  role</w:t>
+      </w:r>
+      <w:r>
+        <w:rPr>
+          <w:rStyle w:val="hljs-punctuation"/>
+        </w:rPr>
+        <w:t>:</w:t>
+      </w:r>
+      <w:r>
+        <w:rPr>
+          <w:rStyle w:val="HTMLCode"/>
+        </w:rPr>
+        <w:t xml:space="preserve"> </w:t>
+      </w:r>
+      <w:r>
+        <w:rPr>
+          <w:rStyle w:val="HTMLCode"/>
+        </w:rPr>
+        <w:t>Enum</w:t>
+      </w:r>
+      <w:r>
+        <w:rPr>
+          <w:rStyle w:val="hljs-punctuation"/>
+        </w:rPr>
+        <w:t>,</w:t>
+      </w:r>
+      <w:r>
+        <w:rPr>
+          <w:rStyle w:val="HTMLCode"/>
+        </w:rPr>
+        <w:t xml:space="preserve">            </w:t>
+      </w:r>
+    </w:p>
+    <w:p>
+      <w:pPr>
+        <w:pStyle w:val="HTMLPreformatted"/>
+        <w:rPr>
+          <w:rStyle w:val="HTMLCode"/>
+        </w:rPr>
+      </w:pPr>
+      <w:r>
+        <w:rPr>
+          <w:rStyle w:val="HTMLCode"/>
+        </w:rPr>
+        <w:t xml:space="preserve">  active</w:t>
+      </w:r>
+      <w:r>
+        <w:rPr>
+          <w:rStyle w:val="hljs-punctuation"/>
+        </w:rPr>
+        <w:t>:</w:t>
+      </w:r>
+      <w:r>
+        <w:rPr>
+          <w:rStyle w:val="HTMLCode"/>
+        </w:rPr>
+        <w:t xml:space="preserve"> Boolean</w:t>
+      </w:r>
+      <w:r>
+        <w:rPr>
+          <w:rStyle w:val="hljs-punctuation"/>
+        </w:rPr>
+        <w:t>,</w:t>
+      </w:r>
+    </w:p>
+    <w:p>
+      <w:pPr>
+        <w:pStyle w:val="HTMLPreformatted"/>
+        <w:rPr>
+          <w:rStyle w:val="HTMLCode"/>
+        </w:rPr>
+      </w:pPr>
+      <w:r>
+        <w:rPr>
+          <w:rStyle w:val="HTMLCode"/>
+        </w:rPr>
+        <w:t xml:space="preserve">  </w:t>
+      </w:r>
+      <w:proofErr w:type="spellStart"/>
+      <w:r>
+        <w:rPr>
+          <w:rStyle w:val="HTMLCode"/>
+        </w:rPr>
+        <w:t>createdAt</w:t>
+      </w:r>
+      <w:proofErr w:type="spellEnd"/>
+      <w:r>
+        <w:rPr>
+          <w:rStyle w:val="hljs-punctuation"/>
+        </w:rPr>
+        <w:t>:</w:t>
+      </w:r>
+      <w:r>
+        <w:rPr>
+          <w:rStyle w:val="HTMLCode"/>
+        </w:rPr>
+        <w:t xml:space="preserve"> Date</w:t>
+      </w:r>
+    </w:p>
+    <w:p>
+      <w:pPr>
+        <w:pStyle w:val="HTMLPreformatted"/>
+        <w:rPr>
+          <w:rStyle w:val="hljs-punctuation"/>
+        </w:rPr>
+      </w:pPr>
+      <w:r>
+        <w:rPr>
+          <w:rStyle w:val="hljs-punctuation"/>
+        </w:rPr>
+        <w:t>}</w:t>
+      </w:r>
+    </w:p>
+    <w:p>
+      <w:pPr>
+        <w:pStyle w:val="Heading3"/>
+      </w:pPr>
+      <w:r>
+        <w:t>2️</w:t>
+      </w:r>
+      <w:r>
+        <w:rPr>
+          <w:rFonts w:ascii="Tahoma" w:hAnsi="Tahoma" w:cs="Tahoma"/>
+        </w:rPr>
+        <w:t xml:space="preserve">. </w:t>
+      </w:r>
+      <w:r>
+        <w:t>Technician</w:t>
+      </w:r>
+    </w:p>
+    <w:p>
+      <w:pPr>
+        <w:pStyle w:val="HTMLPreformatted"/>
+        <w:rPr>
+          <w:rStyle w:val="HTMLCode"/>
+        </w:rPr>
+      </w:pPr>
+      <w:r>
+        <w:rPr>
+          <w:rStyle w:val="HTMLCode"/>
+        </w:rPr>
+        <w:t xml:space="preserve">Technician </w:t>
+      </w:r>
+      <w:r>
+        <w:rPr>
+          <w:rStyle w:val="hljs-punctuation"/>
+        </w:rPr>
+        <w:t>{</w:t>
+      </w:r>
+    </w:p>
+    <w:p>
+      <w:pPr>
+        <w:pStyle w:val="HTMLPreformatted"/>
+        <w:rPr>
+          <w:rStyle w:val="HTMLCode"/>
+        </w:rPr>
+      </w:pPr>
+      <w:r>
+        <w:rPr>
+          <w:rStyle w:val="HTMLCode"/>
+        </w:rPr>
+        <w:t xml:space="preserve">  _id</w:t>
+      </w:r>
+      <w:r>
+        <w:rPr>
+          <w:rStyle w:val="hljs-punctuation"/>
+        </w:rPr>
+        <w:t>:</w:t>
+      </w:r>
+      <w:r>
+        <w:rPr>
+          <w:rStyle w:val="HTMLCode"/>
+        </w:rPr>
+        <w:t xml:space="preserve"> String</w:t>
+      </w:r>
+      <w:r>
+        <w:rPr>
+          <w:rStyle w:val="hljs-punctuation"/>
+        </w:rPr>
+        <w:t>,</w:t>
+      </w:r>
+      <w:r>
+        <w:rPr>
+          <w:rStyle w:val="HTMLCode"/>
+        </w:rPr>
+        <w:t xml:space="preserve">             </w:t>
+      </w:r>
+    </w:p>
+    <w:p>
+      <w:pPr>
+        <w:pStyle w:val="HTMLPreformatted"/>
+        <w:rPr>
+          <w:rStyle w:val="HTMLCode"/>
+        </w:rPr>
+      </w:pPr>
+      <w:r>
+        <w:rPr>
+          <w:rStyle w:val="HTMLCode"/>
+        </w:rPr>
+        <w:t xml:space="preserve">  </w:t>
+      </w:r>
+      <w:proofErr w:type="spellStart"/>
+      <w:r>
+        <w:rPr>
+          <w:rStyle w:val="HTMLCode"/>
+        </w:rPr>
+        <w:t>userId</w:t>
+      </w:r>
+      <w:proofErr w:type="spellEnd"/>
+      <w:r>
+        <w:rPr>
+          <w:rStyle w:val="hljs-punctuation"/>
+        </w:rPr>
+        <w:t>:</w:t>
+      </w:r>
+      <w:r>
+        <w:rPr>
+          <w:rStyle w:val="HTMLCode"/>
+        </w:rPr>
+        <w:t xml:space="preserve"> String</w:t>
+      </w:r>
+      <w:r>
+        <w:rPr>
+          <w:rStyle w:val="hljs-punctuation"/>
+        </w:rPr>
+        <w:t>,</w:t>
+      </w:r>
+      <w:r>
+        <w:rPr>
+          <w:rStyle w:val="HTMLCode"/>
+        </w:rPr>
+        <w:t xml:space="preserve">         </w:t>
+      </w:r>
+    </w:p>
+    <w:p>
+      <w:pPr>
+        <w:pStyle w:val="HTMLPreformatted"/>
+        <w:rPr>
+          <w:rStyle w:val="HTMLCode"/>
+        </w:rPr>
+      </w:pPr>
+      <w:r>
+        <w:rPr>
+          <w:rStyle w:val="HTMLCode"/>
+        </w:rPr>
+        <w:t xml:space="preserve">  specialization</w:t>
+      </w:r>
+      <w:r>
+        <w:rPr>
+          <w:rStyle w:val="hljs-punctuation"/>
+        </w:rPr>
+        <w:t>:</w:t>
+      </w:r>
+      <w:r>
+        <w:rPr>
+          <w:rStyle w:val="HTMLCode"/>
+        </w:rPr>
+        <w:t xml:space="preserve"> </w:t>
+      </w:r>
+      <w:r>
+        <w:rPr>
+          <w:rStyle w:val="HTMLCode"/>
+        </w:rPr>
+        <w:t>Enum</w:t>
+      </w:r>
+      <w:r>
+        <w:rPr>
+          <w:rStyle w:val="hljs-punctuation"/>
+        </w:rPr>
+        <w:t>,</w:t>
+      </w:r>
+      <w:r>
+        <w:rPr>
+          <w:rStyle w:val="HTMLCode"/>
+        </w:rPr>
+        <w:t xml:space="preserve"> </w:t>
+      </w:r>
+    </w:p>
+    <w:p>
+      <w:pPr>
+        <w:pStyle w:val="HTMLPreformatted"/>
+        <w:rPr>
+          <w:rStyle w:val="HTMLCode"/>
+        </w:rPr>
+      </w:pPr>
+      <w:r>
+        <w:rPr>
+          <w:rStyle w:val="HTMLCode"/>
+        </w:rPr>
+        <w:t xml:space="preserve">  available</w:t>
+      </w:r>
+      <w:r>
+        <w:rPr>
+          <w:rStyle w:val="hljs-punctuation"/>
+        </w:rPr>
+        <w:t>:</w:t>
+      </w:r>
+      <w:r>
+        <w:rPr>
+          <w:rStyle w:val="HTMLCode"/>
+        </w:rPr>
+        <w:t xml:space="preserve"> Boolean</w:t>
+      </w:r>
+      <w:r>
+        <w:rPr>
+          <w:rStyle w:val="hljs-punctuation"/>
+        </w:rPr>
+        <w:t>,</w:t>
+      </w:r>
+    </w:p>
+    <w:p>
+      <w:pPr>
+        <w:pStyle w:val="HTMLPreformatted"/>
+        <w:rPr>
+          <w:rStyle w:val="HTMLCode"/>
+        </w:rPr>
+      </w:pPr>
+      <w:r>
+        <w:rPr>
+          <w:rStyle w:val="HTMLCode"/>
+        </w:rPr>
+        <w:t xml:space="preserve">  </w:t>
+      </w:r>
+      <w:proofErr w:type="spellStart"/>
+      <w:r>
+        <w:rPr>
+          <w:rStyle w:val="HTMLCode"/>
+        </w:rPr>
+        <w:t>managerId</w:t>
+      </w:r>
+      <w:proofErr w:type="spellEnd"/>
+      <w:r>
+        <w:rPr>
+          <w:rStyle w:val="hljs-punctuation"/>
+        </w:rPr>
+        <w:t>:</w:t>
+      </w:r>
+      <w:r>
+        <w:rPr>
+          <w:rStyle w:val="HTMLCode"/>
+        </w:rPr>
+        <w:t xml:space="preserve"> String | </w:t>
+      </w:r>
+      <w:r>
+        <w:rPr>
+          <w:rStyle w:val="hljs-keyword"/>
+          <w:rFonts w:eastAsiaTheme="majorEastAsia"/>
+        </w:rPr>
+        <w:t>null</w:t>
+      </w:r>
+    </w:p>
+    <w:p>
+      <w:pPr>
+        <w:pStyle w:val="HTMLPreformatted"/>
+      </w:pPr>
+      <w:r>
+        <w:rPr>
+          <w:rStyle w:val="hljs-punctuation"/>
+        </w:rPr>
+        <w:t>}</w:t>
+      </w:r>
+    </w:p>
+    <w:p>
+      <w:pPr>
+        <w:pStyle w:val="HTMLPreformatted"/>
+      </w:pPr>
+    </w:p>
+    <w:p>
+      <w:pPr>
+        <w:pStyle w:val="Heading3"/>
+      </w:pPr>
+      <w:r>
+        <w:t>3️</w:t>
+      </w:r>
+      <w:r>
+        <w:rPr>
+          <w:rFonts w:ascii="Tahoma" w:hAnsi="Tahoma" w:cs="Tahoma"/>
+        </w:rPr>
+        <w:t xml:space="preserve">. </w:t>
+      </w:r>
+      <w:r>
+        <w:t>Vehicle</w:t>
+      </w:r>
+    </w:p>
+    <w:p>
+      <w:pPr>
+        <w:pStyle w:val="HTMLPreformatted"/>
+        <w:rPr>
+          <w:rStyle w:val="HTMLCode"/>
+        </w:rPr>
+      </w:pPr>
+      <w:r>
+        <w:rPr>
+          <w:rStyle w:val="HTMLCode"/>
+        </w:rPr>
+        <w:t xml:space="preserve">Vehicle </w:t>
+      </w:r>
+      <w:r>
+        <w:rPr>
+          <w:rStyle w:val="hljs-punctuation"/>
+        </w:rPr>
+        <w:t>{</w:t>
+      </w:r>
+    </w:p>
+    <w:p>
+      <w:pPr>
+        <w:pStyle w:val="HTMLPreformatted"/>
+        <w:rPr>
+          <w:rStyle w:val="HTMLCode"/>
+        </w:rPr>
+      </w:pPr>
+      <w:r>
+        <w:rPr>
+          <w:rStyle w:val="HTMLCode"/>
+        </w:rPr>
+        <w:t xml:space="preserve">  _id</w:t>
+      </w:r>
+      <w:r>
+        <w:rPr>
+          <w:rStyle w:val="hljs-punctuation"/>
+        </w:rPr>
+        <w:t>:</w:t>
+      </w:r>
+      <w:r>
+        <w:rPr>
+          <w:rStyle w:val="HTMLCode"/>
+        </w:rPr>
+        <w:t xml:space="preserve"> String</w:t>
+      </w:r>
+      <w:r>
+        <w:rPr>
+          <w:rStyle w:val="hljs-punctuation"/>
+        </w:rPr>
+        <w:t>,</w:t>
+      </w:r>
+      <w:r>
+        <w:rPr>
+          <w:rStyle w:val="HTMLCode"/>
+        </w:rPr>
+        <w:t xml:space="preserve">                 </w:t>
+      </w:r>
+    </w:p>
+    <w:p>
+      <w:pPr>
+        <w:pStyle w:val="HTMLPreformatted"/>
+        <w:rPr>
+          <w:rStyle w:val="HTMLCode"/>
+        </w:rPr>
+      </w:pPr>
+      <w:r>
+        <w:rPr>
+          <w:rStyle w:val="HTMLCode"/>
+        </w:rPr>
+        <w:t xml:space="preserve">  </w:t>
+      </w:r>
+      <w:proofErr w:type="spellStart"/>
+      <w:r>
+        <w:rPr>
+          <w:rStyle w:val="HTMLCode"/>
+        </w:rPr>
+        <w:t>ownerId</w:t>
+      </w:r>
+      <w:proofErr w:type="spellEnd"/>
+      <w:r>
+        <w:rPr>
+          <w:rStyle w:val="hljs-punctuation"/>
+        </w:rPr>
+        <w:t>:</w:t>
+      </w:r>
+      <w:r>
+        <w:rPr>
+          <w:rStyle w:val="HTMLCode"/>
+        </w:rPr>
+        <w:t xml:space="preserve"> String</w:t>
+      </w:r>
+      <w:r>
+        <w:rPr>
+          <w:rStyle w:val="hljs-punctuation"/>
+        </w:rPr>
+        <w:t>,</w:t>
+      </w:r>
+      <w:r>
+        <w:rPr>
+          <w:rStyle w:val="HTMLCode"/>
+        </w:rPr>
+        <w:t xml:space="preserve">            </w:t>
+      </w:r>
+    </w:p>
+    <w:p>
+      <w:pPr>
+        <w:pStyle w:val="HTMLPreformatted"/>
+        <w:rPr>
+          <w:rStyle w:val="HTMLCode"/>
+        </w:rPr>
+      </w:pPr>
+      <w:r>
+        <w:rPr>
+          <w:rStyle w:val="HTMLCode"/>
+        </w:rPr>
+        <w:t xml:space="preserve">  </w:t>
+      </w:r>
+      <w:proofErr w:type="spellStart"/>
+      <w:r>
+        <w:rPr>
+          <w:rStyle w:val="HTMLCode"/>
+        </w:rPr>
+        <w:t>registrationNumber</w:t>
+      </w:r>
+      <w:proofErr w:type="spellEnd"/>
+      <w:r>
+        <w:rPr>
+          <w:rStyle w:val="hljs-punctuation"/>
+        </w:rPr>
+        <w:t>:</w:t>
+      </w:r>
+      <w:r>
+        <w:rPr>
+          <w:rStyle w:val="HTMLCode"/>
+        </w:rPr>
+        <w:t xml:space="preserve"> String</w:t>
+      </w:r>
+      <w:r>
+        <w:rPr>
+          <w:rStyle w:val="hljs-punctuation"/>
+        </w:rPr>
+        <w:t>,</w:t>
+      </w:r>
+    </w:p>
+    <w:p>
+      <w:pPr>
+        <w:pStyle w:val="HTMLPreformatted"/>
+        <w:rPr>
+          <w:rStyle w:val="HTMLCode"/>
+        </w:rPr>
+      </w:pPr>
+      <w:r>
+        <w:rPr>
+          <w:rStyle w:val="HTMLCode"/>
+        </w:rPr>
+        <w:t xml:space="preserve">  make</w:t>
+      </w:r>
+      <w:r>
+        <w:rPr>
+          <w:rStyle w:val="hljs-punctuation"/>
+        </w:rPr>
+        <w:t>:</w:t>
+      </w:r>
+      <w:r>
+        <w:rPr>
+          <w:rStyle w:val="HTMLCode"/>
+        </w:rPr>
+        <w:t xml:space="preserve"> String</w:t>
+      </w:r>
+      <w:r>
+        <w:rPr>
+          <w:rStyle w:val="hljs-punctuation"/>
+        </w:rPr>
+        <w:t>,</w:t>
+      </w:r>
+    </w:p>
+    <w:p>
+      <w:pPr>
+        <w:pStyle w:val="HTMLPreformatted"/>
+        <w:rPr>
+          <w:rStyle w:val="HTMLCode"/>
+        </w:rPr>
+      </w:pPr>
+      <w:r>
+        <w:rPr>
+          <w:rStyle w:val="HTMLCode"/>
+        </w:rPr>
+        <w:t xml:space="preserve">  model</w:t>
+      </w:r>
+      <w:r>
+        <w:rPr>
+          <w:rStyle w:val="hljs-punctuation"/>
+        </w:rPr>
+        <w:t>:</w:t>
+      </w:r>
+      <w:r>
+        <w:rPr>
+          <w:rStyle w:val="HTMLCode"/>
+        </w:rPr>
+        <w:t xml:space="preserve"> String</w:t>
+      </w:r>
+      <w:r>
+        <w:rPr>
+          <w:rStyle w:val="hljs-punctuation"/>
+        </w:rPr>
+        <w:t>,</w:t>
+      </w:r>
+    </w:p>
+    <w:p>
+      <w:pPr>
+        <w:pStyle w:val="HTMLPreformatted"/>
+        <w:rPr>
+          <w:rStyle w:val="HTMLCode"/>
+        </w:rPr>
+      </w:pPr>
+      <w:r>
+        <w:rPr>
+          <w:rStyle w:val="HTMLCode"/>
+        </w:rPr>
+        <w:t xml:space="preserve">  year</w:t>
+      </w:r>
+      <w:r>
+        <w:rPr>
+          <w:rStyle w:val="hljs-punctuation"/>
+        </w:rPr>
+        <w:t>:</w:t>
+      </w:r>
+      <w:r>
+        <w:rPr>
+          <w:rStyle w:val="HTMLCode"/>
+        </w:rPr>
+        <w:t xml:space="preserve"> Number</w:t>
+      </w:r>
+      <w:r>
+        <w:rPr>
+          <w:rStyle w:val="hljs-punctuation"/>
+        </w:rPr>
+        <w:t>,</w:t>
+      </w:r>
+    </w:p>
+    <w:p>
+      <w:pPr>
+        <w:pStyle w:val="HTMLPreformatted"/>
+        <w:rPr>
+          <w:rStyle w:val="HTMLCode"/>
+        </w:rPr>
+      </w:pPr>
+      <w:r>
+        <w:rPr>
+          <w:rStyle w:val="HTMLCode"/>
+        </w:rPr>
+        <w:t xml:space="preserve">  type</w:t>
+      </w:r>
+      <w:r>
+        <w:rPr>
+          <w:rStyle w:val="hljs-punctuation"/>
+        </w:rPr>
+        <w:t>:</w:t>
+      </w:r>
+      <w:r>
+        <w:rPr>
+          <w:rStyle w:val="HTMLCode"/>
+        </w:rPr>
+        <w:t xml:space="preserve"> </w:t>
+      </w:r>
+      <w:proofErr w:type="gramStart"/>
+      <w:r>
+        <w:rPr>
+          <w:rStyle w:val="HTMLCode"/>
+        </w:rPr>
+        <w:t>Enum</w:t>
+      </w:r>
+      <w:r>
+        <w:rPr>
+          <w:rStyle w:val="hljs-punctuation"/>
+        </w:rPr>
+        <w:t>,</w:t>
+      </w:r>
+      <w:r>
+        <w:rPr>
+          <w:rStyle w:val="HTMLCode"/>
+        </w:rPr>
+        <w:t xml:space="preserve">   </w:t>
+      </w:r>
+      <w:proofErr w:type="gramEnd"/>
+      <w:r>
+        <w:rPr>
+          <w:rStyle w:val="HTMLCode"/>
+        </w:rPr>
+        <w:t xml:space="preserve">            </w:t>
+      </w:r>
+      <w:r>
+        <w:rPr>
+          <w:rStyle w:val="hljs-comment"/>
+        </w:rPr>
+        <w:t>// CAR | BIKE | TRUCK</w:t>
+      </w:r>
+    </w:p>
+    <w:p>
+      <w:pPr>
+        <w:pStyle w:val="HTMLPreformatted"/>
+        <w:rPr>
+          <w:rStyle w:val="HTMLCode"/>
+        </w:rPr>
+      </w:pPr>
+      <w:r>
+        <w:rPr>
+          <w:rStyle w:val="HTMLCode"/>
+        </w:rPr>
+        <w:t xml:space="preserve">  </w:t>
+      </w:r>
+      <w:proofErr w:type="spellStart"/>
+      <w:r>
+        <w:rPr>
+          <w:rStyle w:val="HTMLCode"/>
+        </w:rPr>
+        <w:t>color</w:t>
+      </w:r>
+      <w:proofErr w:type="spellEnd"/>
+      <w:r>
+        <w:rPr>
+          <w:rStyle w:val="hljs-punctuation"/>
+        </w:rPr>
+        <w:t>:</w:t>
+      </w:r>
+      <w:r>
+        <w:rPr>
+          <w:rStyle w:val="HTMLCode"/>
+        </w:rPr>
+        <w:t xml:space="preserve"> String</w:t>
+      </w:r>
+    </w:p>
+    <w:p>
+      <w:pPr>
+        <w:pStyle w:val="HTMLPreformatted"/>
+      </w:pPr>
+      <w:r>
+        <w:rPr>
+          <w:rStyle w:val="hljs-punctuation"/>
+        </w:rPr>
+        <w:t>}</w:t>
+      </w:r>
+    </w:p>
+    <w:p>
+      <w:pPr>
+        <w:pStyle w:val="HTMLPreformatted"/>
+      </w:pPr>
+    </w:p>
+    <w:p>
+      <w:pPr>
+        <w:pStyle w:val="Heading3"/>
+      </w:pPr>
+      <w:r>
+        <w:t>4️</w:t>
+      </w:r>
+      <w:r>
+        <w:rPr>
+          <w:rFonts w:ascii="Tahoma" w:hAnsi="Tahoma" w:cs="Tahoma"/>
+        </w:rPr>
+        <w:t xml:space="preserve">. </w:t>
+      </w:r>
+      <w:proofErr w:type="spellStart"/>
+      <w:r>
+        <w:t>UsedPart</w:t>
+      </w:r>
+      <w:proofErr w:type="spellEnd"/>
+      <w:r>
+        <w:t xml:space="preserve"> (Embedded Object)</w:t>
+      </w:r>
+    </w:p>
+    <w:p>
+      <w:pPr>
+        <w:pStyle w:val="HTMLPreformatted"/>
+        <w:rPr>
+          <w:rStyle w:val="HTMLCode"/>
+        </w:rPr>
+      </w:pPr>
+      <w:proofErr w:type="spellStart"/>
+      <w:r>
+        <w:rPr>
+          <w:rStyle w:val="HTMLCode"/>
+        </w:rPr>
+        <w:t>UsedPart</w:t>
+      </w:r>
+      <w:proofErr w:type="spellEnd"/>
+      <w:r>
+        <w:rPr>
+          <w:rStyle w:val="HTMLCode"/>
+        </w:rPr>
+        <w:t xml:space="preserve"> </w:t>
+      </w:r>
+      <w:r>
+        <w:rPr>
+          <w:rStyle w:val="hljs-punctuation"/>
+        </w:rPr>
+        <w:t>{</w:t>
+      </w:r>
+    </w:p>
+    <w:p>
+      <w:pPr>
+        <w:pStyle w:val="HTMLPreformatted"/>
+        <w:rPr>
+          <w:rStyle w:val="HTMLCode"/>
+        </w:rPr>
+      </w:pPr>
+      <w:r>
+        <w:rPr>
+          <w:rStyle w:val="HTMLCode"/>
+        </w:rPr>
+        <w:t xml:space="preserve">  </w:t>
+      </w:r>
+      <w:proofErr w:type="spellStart"/>
+      <w:r>
+        <w:rPr>
+          <w:rStyle w:val="HTMLCode"/>
+        </w:rPr>
+        <w:t>partId</w:t>
+      </w:r>
+      <w:proofErr w:type="spellEnd"/>
+      <w:r>
+        <w:rPr>
+          <w:rStyle w:val="hljs-punctuation"/>
+        </w:rPr>
+        <w:t>:</w:t>
+      </w:r>
+      <w:r>
+        <w:rPr>
+          <w:rStyle w:val="HTMLCode"/>
+        </w:rPr>
+        <w:t xml:space="preserve"> </w:t>
+      </w:r>
+      <w:proofErr w:type="gramStart"/>
+      <w:r>
+        <w:rPr>
+          <w:rStyle w:val="HTMLCode"/>
+        </w:rPr>
+        <w:t>String</w:t>
+      </w:r>
+      <w:r>
+        <w:rPr>
+          <w:rStyle w:val="hljs-punctuation"/>
+        </w:rPr>
+        <w:t>,</w:t>
+      </w:r>
+      <w:r>
+        <w:rPr>
+          <w:rStyle w:val="HTMLCode"/>
+        </w:rPr>
+        <w:t xml:space="preserve">   </w:t>
+      </w:r>
+      <w:proofErr w:type="gramEnd"/>
+      <w:r>
+        <w:rPr>
+          <w:rStyle w:val="HTMLCode"/>
+        </w:rPr>
+        <w:t xml:space="preserve">  </w:t>
+      </w:r>
+      <w:r>
+        <w:rPr>
+          <w:rStyle w:val="hljs-comment"/>
+        </w:rPr>
+        <w:t>// p501</w:t>
+      </w:r>
+    </w:p>
+    <w:p>
+      <w:pPr>
+        <w:pStyle w:val="HTMLPreformatted"/>
+        <w:rPr>
+          <w:rStyle w:val="HTMLCode"/>
+        </w:rPr>
+      </w:pPr>
+      <w:r>
+        <w:rPr>
+          <w:rStyle w:val="HTMLCode"/>
+        </w:rPr>
+        <w:t xml:space="preserve">  qty</w:t>
+      </w:r>
+      <w:r>
+        <w:rPr>
+          <w:rStyle w:val="hljs-punctuation"/>
+        </w:rPr>
+        <w:t>:</w:t>
+      </w:r>
+      <w:r>
+        <w:rPr>
+          <w:rStyle w:val="HTMLCode"/>
+        </w:rPr>
+        <w:t xml:space="preserve"> Number</w:t>
+      </w:r>
+    </w:p>
+    <w:p>
+      <w:pPr>
+        <w:pStyle w:val="HTMLPreformatted"/>
+      </w:pPr>
+      <w:r>
+        <w:rPr>
+          <w:rStyle w:val="hljs-punctuation"/>
+        </w:rPr>
+        <w:t>}</w:t>
+      </w:r>
+    </w:p>
+    <w:p>
+      <w:pPr>
+        <w:pStyle w:val="HTMLPreformatted"/>
+      </w:pPr>
+    </w:p>
+    <w:p>
+      <w:pPr>
+        <w:pStyle w:val="Heading3"/>
+      </w:pPr>
+      <w:r>
+        <w:t>5️</w:t>
+      </w:r>
+      <w:r>
+        <w:rPr>
+          <w:rFonts w:ascii="Tahoma" w:hAnsi="Tahoma" w:cs="Tahoma"/>
+        </w:rPr>
+        <w:t>.</w:t>
+      </w:r>
+      <w:r>
+        <w:t xml:space="preserve"> ServiceRequest</w:t>
+      </w:r>
+    </w:p>
+    <w:p>
+      <w:pPr>
+        <w:pStyle w:val="HTMLPreformatted"/>
+        <w:rPr>
+          <w:rStyle w:val="HTMLCode"/>
+        </w:rPr>
+      </w:pPr>
+      <w:r>
+        <w:rPr>
+          <w:rStyle w:val="HTMLCode"/>
+        </w:rPr>
+        <w:t xml:space="preserve">ServiceRequest </w:t>
+      </w:r>
+      <w:r>
+        <w:rPr>
+          <w:rStyle w:val="hljs-punctuation"/>
+        </w:rPr>
+        <w:t>{</w:t>
+      </w:r>
+    </w:p>
+    <w:p>
+      <w:pPr>
+        <w:pStyle w:val="HTMLPreformatted"/>
+        <w:rPr>
+          <w:rStyle w:val="HTMLCode"/>
+        </w:rPr>
+      </w:pPr>
+      <w:r>
+        <w:rPr>
+          <w:rStyle w:val="HTMLCode"/>
+        </w:rPr>
+        <w:t xml:space="preserve">  _id</w:t>
+      </w:r>
+      <w:r>
+        <w:rPr>
+          <w:rStyle w:val="hljs-punctuation"/>
+        </w:rPr>
+        <w:t>:</w:t>
+      </w:r>
+      <w:r>
+        <w:rPr>
+          <w:rStyle w:val="HTMLCode"/>
+        </w:rPr>
+        <w:t xml:space="preserve"> String</w:t>
+      </w:r>
+      <w:r>
+        <w:rPr>
+          <w:rStyle w:val="hljs-punctuation"/>
+        </w:rPr>
+        <w:t>,</w:t>
+      </w:r>
+      <w:r>
+        <w:rPr>
+          <w:rStyle w:val="HTMLCode"/>
+        </w:rPr>
+        <w:t xml:space="preserve">               </w:t>
+      </w:r>
+    </w:p>
+    <w:p>
+      <w:pPr>
+        <w:pStyle w:val="HTMLPreformatted"/>
+        <w:rPr>
+          <w:rStyle w:val="HTMLCode"/>
+        </w:rPr>
+      </w:pPr>
+      <w:r>
+        <w:rPr>
+          <w:rStyle w:val="HTMLCode"/>
+        </w:rPr>
+        <w:t xml:space="preserve">  </w:t>
+      </w:r>
+      <w:proofErr w:type="spellStart"/>
+      <w:r>
+        <w:rPr>
+          <w:rStyle w:val="HTMLCode"/>
+        </w:rPr>
+        <w:t>requestNumber</w:t>
+      </w:r>
+      <w:proofErr w:type="spellEnd"/>
+      <w:r>
+        <w:rPr>
+          <w:rStyle w:val="hljs-punctuation"/>
+        </w:rPr>
+        <w:t>:</w:t>
+      </w:r>
+      <w:r>
+        <w:rPr>
+          <w:rStyle w:val="HTMLCode"/>
+        </w:rPr>
+        <w:t xml:space="preserve"> String</w:t>
+      </w:r>
+      <w:r>
+        <w:rPr>
+          <w:rStyle w:val="hljs-punctuation"/>
+        </w:rPr>
+        <w:t>,</w:t>
+      </w:r>
+      <w:r>
+        <w:rPr>
+          <w:rStyle w:val="HTMLCode"/>
+        </w:rPr>
+        <w:t xml:space="preserve">    </w:t>
+      </w:r>
+    </w:p>
+    <w:p>
+      <w:pPr>
+        <w:pStyle w:val="HTMLPreformatted"/>
+        <w:rPr>
+          <w:rStyle w:val="HTMLCode"/>
+        </w:rPr>
+      </w:pPr>
+      <w:r>
+        <w:rPr>
+          <w:rStyle w:val="HTMLCode"/>
+        </w:rPr>
+        <w:t xml:space="preserve">  </w:t>
+      </w:r>
+      <w:proofErr w:type="spellStart"/>
+      <w:r>
+        <w:rPr>
+          <w:rStyle w:val="HTMLCode"/>
+        </w:rPr>
+        <w:t>vehicleId</w:t>
+      </w:r>
+      <w:proofErr w:type="spellEnd"/>
+      <w:r>
+        <w:rPr>
+          <w:rStyle w:val="hljs-punctuation"/>
+        </w:rPr>
+        <w:t>:</w:t>
+      </w:r>
+      <w:r>
+        <w:rPr>
+          <w:rStyle w:val="HTMLCode"/>
+        </w:rPr>
+        <w:t xml:space="preserve"> String</w:t>
+      </w:r>
+      <w:r>
+        <w:rPr>
+          <w:rStyle w:val="hljs-punctuation"/>
+        </w:rPr>
+        <w:t>,</w:t>
+      </w:r>
+      <w:r>
+        <w:rPr>
+          <w:rStyle w:val="HTMLCode"/>
+        </w:rPr>
+        <w:t xml:space="preserve">        </w:t>
+      </w:r>
+    </w:p>
+    <w:p>
+      <w:pPr>
+        <w:pStyle w:val="HTMLPreformatted"/>
+        <w:rPr>
+          <w:rStyle w:val="HTMLCode"/>
+        </w:rPr>
+      </w:pPr>
+      <w:r>
+        <w:rPr>
+          <w:rStyle w:val="HTMLCode"/>
+        </w:rPr>
+        <w:t xml:space="preserve">  </w:t>
+      </w:r>
+      <w:proofErr w:type="spellStart"/>
+      <w:r>
+        <w:rPr>
+          <w:rStyle w:val="HTMLCode"/>
+        </w:rPr>
+        <w:t>customerId</w:t>
+      </w:r>
+      <w:proofErr w:type="spellEnd"/>
+      <w:r>
+        <w:rPr>
+          <w:rStyle w:val="hljs-punctuation"/>
+        </w:rPr>
+        <w:t>:</w:t>
+      </w:r>
+      <w:r>
+        <w:rPr>
+          <w:rStyle w:val="HTMLCode"/>
+        </w:rPr>
+        <w:t xml:space="preserve"> String</w:t>
+      </w:r>
+      <w:r>
+        <w:rPr>
+          <w:rStyle w:val="hljs-punctuation"/>
+        </w:rPr>
+        <w:t>,</w:t>
+      </w:r>
+      <w:r>
+        <w:rPr>
+          <w:rStyle w:val="HTMLCode"/>
+        </w:rPr>
+        <w:t xml:space="preserve">       </w:t>
+      </w:r>
+    </w:p>
+    <w:p>
+      <w:pPr>
+        <w:pStyle w:val="HTMLPreformatted"/>
+        <w:rPr>
+          <w:rStyle w:val="HTMLCode"/>
+        </w:rPr>
+      </w:pPr>
+      <w:r>
+        <w:rPr>
+          <w:rStyle w:val="HTMLCode"/>
+        </w:rPr>
+        <w:t xml:space="preserve">  </w:t>
+      </w:r>
+      <w:proofErr w:type="spellStart"/>
+      <w:r>
+        <w:rPr>
+          <w:rStyle w:val="HTMLCode"/>
+        </w:rPr>
+        <w:t>technicianId</w:t>
+      </w:r>
+      <w:proofErr w:type="spellEnd"/>
+      <w:r>
+        <w:rPr>
+          <w:rStyle w:val="hljs-punctuation"/>
+        </w:rPr>
+        <w:t>:</w:t>
+      </w:r>
+      <w:r>
+        <w:rPr>
+          <w:rStyle w:val="HTMLCode"/>
+        </w:rPr>
+        <w:t xml:space="preserve"> String</w:t>
+      </w:r>
+      <w:r>
+        <w:rPr>
+          <w:rStyle w:val="hljs-punctuation"/>
+        </w:rPr>
+        <w:t>,</w:t>
+      </w:r>
+      <w:r>
+        <w:rPr>
+          <w:rStyle w:val="HTMLCode"/>
+        </w:rPr>
+        <w:t xml:space="preserve">     </w:t>
+      </w:r>
+    </w:p>
+    <w:p>
+      <w:pPr>
+        <w:pStyle w:val="HTMLPreformatted"/>
+        <w:rPr>
+          <w:rStyle w:val="HTMLCode"/>
+        </w:rPr>
+      </w:pPr>
+      <w:r>
+        <w:rPr>
+          <w:rStyle w:val="HTMLCode"/>
+        </w:rPr>
+        <w:t xml:space="preserve">  </w:t>
+      </w:r>
+      <w:proofErr w:type="spellStart"/>
+      <w:r>
+        <w:rPr>
+          <w:rStyle w:val="HTMLCode"/>
+        </w:rPr>
+        <w:t>bayId</w:t>
+      </w:r>
+      <w:proofErr w:type="spellEnd"/>
+      <w:r>
+        <w:rPr>
+          <w:rStyle w:val="hljs-punctuation"/>
+        </w:rPr>
+        <w:t>:</w:t>
+      </w:r>
+      <w:r>
+        <w:rPr>
+          <w:rStyle w:val="HTMLCode"/>
+        </w:rPr>
+        <w:t xml:space="preserve"> String</w:t>
+      </w:r>
+      <w:r>
+        <w:rPr>
+          <w:rStyle w:val="hljs-punctuation"/>
+        </w:rPr>
+        <w:t>,</w:t>
+      </w:r>
+      <w:r>
+        <w:rPr>
+          <w:rStyle w:val="HTMLCode"/>
+        </w:rPr>
+        <w:t xml:space="preserve">            </w:t>
+      </w:r>
+    </w:p>
+    <w:p>
+      <w:pPr>
+        <w:pStyle w:val="HTMLPreformatted"/>
+        <w:rPr>
+          <w:rStyle w:val="HTMLCode"/>
+        </w:rPr>
+      </w:pPr>
+      <w:r>
+        <w:rPr>
+          <w:rStyle w:val="HTMLCode"/>
+        </w:rPr>
+        <w:t xml:space="preserve">  priority</w:t>
+      </w:r>
+      <w:r>
+        <w:rPr>
+          <w:rStyle w:val="hljs-punctuation"/>
+        </w:rPr>
+        <w:t>:</w:t>
+      </w:r>
+      <w:r>
+        <w:rPr>
+          <w:rStyle w:val="HTMLCode"/>
+        </w:rPr>
+        <w:t xml:space="preserve"> </w:t>
+      </w:r>
+      <w:proofErr w:type="gramStart"/>
+      <w:r>
+        <w:rPr>
+          <w:rStyle w:val="HTMLCode"/>
+        </w:rPr>
+        <w:t>Enum</w:t>
+      </w:r>
+      <w:r>
+        <w:rPr>
+          <w:rStyle w:val="hljs-punctuation"/>
+        </w:rPr>
+        <w:t>,</w:t>
+      </w:r>
+      <w:r>
+        <w:rPr>
+          <w:rStyle w:val="HTMLCode"/>
+        </w:rPr>
+        <w:t xml:space="preserve">   </w:t>
+      </w:r>
+      <w:proofErr w:type="gramEnd"/>
+      <w:r>
+        <w:rPr>
+          <w:rStyle w:val="HTMLCode"/>
+        </w:rPr>
+        <w:t xml:space="preserve">      </w:t>
+      </w:r>
+      <w:r>
+        <w:rPr>
+          <w:rStyle w:val="hljs-comment"/>
+        </w:rPr>
+        <w:t>// LOW | NORMAL | HIGH</w:t>
+      </w:r>
+    </w:p>
+    <w:p>
+      <w:pPr>
+        <w:pStyle w:val="HTMLPreformatted"/>
+        <w:rPr>
+          <w:rStyle w:val="HTMLCode"/>
+        </w:rPr>
+      </w:pPr>
+      <w:r>
+        <w:rPr>
+          <w:rStyle w:val="HTMLCode"/>
+        </w:rPr>
+        <w:lastRenderedPageBreak/>
+        <w:t xml:space="preserve">  status</w:t>
+      </w:r>
+      <w:r>
+        <w:rPr>
+          <w:rStyle w:val="hljs-punctuation"/>
+        </w:rPr>
+        <w:t>:</w:t>
+      </w:r>
+      <w:r>
+        <w:rPr>
+          <w:rStyle w:val="HTMLCode"/>
+        </w:rPr>
+        <w:t xml:space="preserve"> </w:t>
+      </w:r>
+      <w:proofErr w:type="gramStart"/>
+      <w:r>
+        <w:rPr>
+          <w:rStyle w:val="HTMLCode"/>
+        </w:rPr>
+        <w:t>Enum</w:t>
+      </w:r>
+      <w:r>
+        <w:rPr>
+          <w:rStyle w:val="hljs-punctuation"/>
+        </w:rPr>
+        <w:t>,</w:t>
+      </w:r>
+      <w:r>
+        <w:rPr>
+          <w:rStyle w:val="HTMLCode"/>
+        </w:rPr>
+        <w:t xml:space="preserve">   </w:t>
+      </w:r>
+      <w:proofErr w:type="gramEnd"/>
+      <w:r>
+        <w:rPr>
+          <w:rStyle w:val="HTMLCode"/>
+        </w:rPr>
+        <w:t xml:space="preserve">        </w:t>
+      </w:r>
+      <w:r>
+        <w:rPr>
+          <w:rStyle w:val="hljs-comment"/>
+        </w:rPr>
+        <w:t>// REQUESTED | ASSIGNED | IN_PROGRESS | COMPLETED</w:t>
+      </w:r>
+    </w:p>
+    <w:p>
+      <w:pPr>
+        <w:pStyle w:val="HTMLPreformatted"/>
+        <w:rPr>
+          <w:rStyle w:val="HTMLCode"/>
+        </w:rPr>
+      </w:pPr>
+      <w:r>
+        <w:rPr>
+          <w:rStyle w:val="HTMLCode"/>
+        </w:rPr>
+        <w:t xml:space="preserve">  issue</w:t>
+      </w:r>
+      <w:r>
+        <w:rPr>
+          <w:rStyle w:val="hljs-punctuation"/>
+        </w:rPr>
+        <w:t>:</w:t>
+      </w:r>
+      <w:r>
+        <w:rPr>
+          <w:rStyle w:val="HTMLCode"/>
+        </w:rPr>
+        <w:t xml:space="preserve"> String</w:t>
+      </w:r>
+      <w:r>
+        <w:rPr>
+          <w:rStyle w:val="hljs-punctuation"/>
+        </w:rPr>
+        <w:t>,</w:t>
+      </w:r>
+    </w:p>
+    <w:p>
+      <w:pPr>
+        <w:pStyle w:val="HTMLPreformatted"/>
+        <w:rPr>
+          <w:rStyle w:val="HTMLCode"/>
+        </w:rPr>
+      </w:pPr>
+      <w:r>
+        <w:rPr>
+          <w:rStyle w:val="HTMLCode"/>
+        </w:rPr>
+        <w:t xml:space="preserve">  </w:t>
+      </w:r>
+      <w:proofErr w:type="spellStart"/>
+      <w:r>
+        <w:rPr>
+          <w:rStyle w:val="HTMLCode"/>
+        </w:rPr>
+        <w:t>usedParts</w:t>
+      </w:r>
+      <w:proofErr w:type="spellEnd"/>
+      <w:r>
+        <w:rPr>
+          <w:rStyle w:val="hljs-punctuation"/>
+        </w:rPr>
+        <w:t>:</w:t>
+      </w:r>
+      <w:r>
+        <w:rPr>
+          <w:rStyle w:val="HTMLCode"/>
+        </w:rPr>
+        <w:t xml:space="preserve"> </w:t>
+      </w:r>
+      <w:proofErr w:type="spellStart"/>
+      <w:proofErr w:type="gramStart"/>
+      <w:r>
+        <w:rPr>
+          <w:rStyle w:val="HTMLCode"/>
+        </w:rPr>
+        <w:t>UsedPart</w:t>
+      </w:r>
+      <w:proofErr w:type="spellEnd"/>
+      <w:r>
+        <w:rPr>
+          <w:rStyle w:val="hljs-punctuation"/>
+        </w:rPr>
+        <w:t>[</w:t>
+      </w:r>
+      <w:proofErr w:type="gramEnd"/>
+      <w:r>
+        <w:rPr>
+          <w:rStyle w:val="hljs-punctuation"/>
+        </w:rPr>
+        <w:t>],</w:t>
+      </w:r>
+    </w:p>
+    <w:p>
+      <w:pPr>
+        <w:pStyle w:val="HTMLPreformatted"/>
+        <w:rPr>
+          <w:rStyle w:val="HTMLCode"/>
+        </w:rPr>
+      </w:pPr>
+      <w:r>
+        <w:rPr>
+          <w:rStyle w:val="HTMLCode"/>
+        </w:rPr>
+        <w:t xml:space="preserve">  </w:t>
+      </w:r>
+      <w:proofErr w:type="spellStart"/>
+      <w:r>
+        <w:rPr>
+          <w:rStyle w:val="HTMLCode"/>
+        </w:rPr>
+        <w:t>createdAt</w:t>
+      </w:r>
+      <w:proofErr w:type="spellEnd"/>
+      <w:r>
+        <w:rPr>
+          <w:rStyle w:val="hljs-punctuation"/>
+        </w:rPr>
+        <w:t>:</w:t>
+      </w:r>
+      <w:r>
+        <w:rPr>
+          <w:rStyle w:val="HTMLCode"/>
+        </w:rPr>
+        <w:t xml:space="preserve"> Date</w:t>
+      </w:r>
+    </w:p>
+    <w:p>
+      <w:pPr>
+        <w:pStyle w:val="HTMLPreformatted"/>
+      </w:pPr>
+      <w:r>
+        <w:rPr>
+          <w:rStyle w:val="hljs-punctuation"/>
+        </w:rPr>
+        <w:t>}</w:t>
+      </w:r>
+    </w:p>
+    <w:p>
+      <w:pPr>
+        <w:pStyle w:val="HTMLPreformatted"/>
+      </w:pPr>
+    </w:p>
+    <w:p>
+      <w:pPr>
+        <w:pStyle w:val="Heading3"/>
+      </w:pPr>
+      <w:r>
+        <w:t>6️</w:t>
+      </w:r>
+      <w:r>
+        <w:rPr>
+          <w:rFonts w:ascii="Tahoma" w:hAnsi="Tahoma" w:cs="Tahoma"/>
+        </w:rPr>
+        <w:t>.</w:t>
+      </w:r>
+      <w:r>
+        <w:t xml:space="preserve"> </w:t>
+      </w:r>
+      <w:proofErr w:type="spellStart"/>
+      <w:r>
+        <w:t>InventoryPart</w:t>
+      </w:r>
+      <w:proofErr w:type="spellEnd"/>
+    </w:p>
+    <w:p>
+      <w:pPr>
+        <w:pStyle w:val="HTMLPreformatted"/>
+        <w:rPr>
+          <w:rStyle w:val="HTMLCode"/>
+        </w:rPr>
+      </w:pPr>
+      <w:proofErr w:type="spellStart"/>
+      <w:r>
+        <w:rPr>
+          <w:rStyle w:val="HTMLCode"/>
+        </w:rPr>
+        <w:t>InventoryPart</w:t>
+      </w:r>
+      <w:proofErr w:type="spellEnd"/>
+      <w:r>
+        <w:rPr>
+          <w:rStyle w:val="HTMLCode"/>
+        </w:rPr>
+        <w:t xml:space="preserve"> </w:t>
+      </w:r>
+      <w:r>
+        <w:rPr>
+          <w:rStyle w:val="hljs-punctuation"/>
+        </w:rPr>
+        <w:t>{</w:t>
+      </w:r>
+    </w:p>
+    <w:p>
+      <w:pPr>
+        <w:pStyle w:val="HTMLPreformatted"/>
+        <w:rPr>
+          <w:rStyle w:val="HTMLCode"/>
+        </w:rPr>
+      </w:pPr>
+      <w:r>
+        <w:rPr>
+          <w:rStyle w:val="HTMLCode"/>
+        </w:rPr>
+        <w:t xml:space="preserve">  _id</w:t>
+      </w:r>
+      <w:r>
+        <w:rPr>
+          <w:rStyle w:val="hljs-punctuation"/>
+        </w:rPr>
+        <w:t>:</w:t>
+      </w:r>
+      <w:r>
+        <w:rPr>
+          <w:rStyle w:val="HTMLCode"/>
+        </w:rPr>
+        <w:t xml:space="preserve"> String</w:t>
+      </w:r>
+      <w:r>
+        <w:rPr>
+          <w:rStyle w:val="hljs-punctuation"/>
+        </w:rPr>
+        <w:t>,</w:t>
+      </w:r>
+      <w:r>
+        <w:rPr>
+          <w:rStyle w:val="HTMLCode"/>
+        </w:rPr>
+        <w:t xml:space="preserve">           </w:t>
+      </w:r>
+    </w:p>
+    <w:p>
+      <w:pPr>
+        <w:pStyle w:val="HTMLPreformatted"/>
+        <w:rPr>
+          <w:rStyle w:val="HTMLCode"/>
+        </w:rPr>
+      </w:pPr>
+      <w:r>
+        <w:rPr>
+          <w:rStyle w:val="HTMLCode"/>
+        </w:rPr>
+        <w:t xml:space="preserve">  name</w:t>
+      </w:r>
+      <w:r>
+        <w:rPr>
+          <w:rStyle w:val="hljs-punctuation"/>
+        </w:rPr>
+        <w:t>:</w:t>
+      </w:r>
+      <w:r>
+        <w:rPr>
+          <w:rStyle w:val="HTMLCode"/>
+        </w:rPr>
+        <w:t xml:space="preserve"> String</w:t>
+      </w:r>
+      <w:r>
+        <w:rPr>
+          <w:rStyle w:val="hljs-punctuation"/>
+        </w:rPr>
+        <w:t>,</w:t>
+      </w:r>
+    </w:p>
+    <w:p>
+      <w:pPr>
+        <w:pStyle w:val="HTMLPreformatted"/>
+        <w:rPr>
+          <w:rStyle w:val="HTMLCode"/>
+        </w:rPr>
+      </w:pPr>
+      <w:r>
+        <w:rPr>
+          <w:rStyle w:val="HTMLCode"/>
+        </w:rPr>
+        <w:t xml:space="preserve">  price</w:t>
+      </w:r>
+      <w:r>
+        <w:rPr>
+          <w:rStyle w:val="hljs-punctuation"/>
+        </w:rPr>
+        <w:t>:</w:t>
+      </w:r>
+      <w:r>
+        <w:rPr>
+          <w:rStyle w:val="HTMLCode"/>
+        </w:rPr>
+        <w:t xml:space="preserve"> Number</w:t>
+      </w:r>
+      <w:r>
+        <w:rPr>
+          <w:rStyle w:val="hljs-punctuation"/>
+        </w:rPr>
+        <w:t>,</w:t>
+      </w:r>
+    </w:p>
+    <w:p>
+      <w:pPr>
+        <w:pStyle w:val="HTMLPreformatted"/>
+        <w:rPr>
+          <w:rStyle w:val="HTMLCode"/>
+        </w:rPr>
+      </w:pPr>
+      <w:r>
+        <w:rPr>
+          <w:rStyle w:val="HTMLCode"/>
+        </w:rPr>
+        <w:t xml:space="preserve">  stock</w:t>
+      </w:r>
+      <w:r>
+        <w:rPr>
+          <w:rStyle w:val="hljs-punctuation"/>
+        </w:rPr>
+        <w:t>:</w:t>
+      </w:r>
+      <w:r>
+        <w:rPr>
+          <w:rStyle w:val="HTMLCode"/>
+        </w:rPr>
+        <w:t xml:space="preserve"> Number</w:t>
+      </w:r>
+      <w:r>
+        <w:rPr>
+          <w:rStyle w:val="hljs-punctuation"/>
+        </w:rPr>
+        <w:t>,</w:t>
+      </w:r>
+    </w:p>
+    <w:p>
+      <w:pPr>
+        <w:pStyle w:val="HTMLPreformatted"/>
+        <w:rPr>
+          <w:rStyle w:val="HTMLCode"/>
+        </w:rPr>
+      </w:pPr>
+      <w:r>
+        <w:rPr>
+          <w:rStyle w:val="HTMLCode"/>
+        </w:rPr>
+        <w:t xml:space="preserve">  </w:t>
+      </w:r>
+      <w:proofErr w:type="spellStart"/>
+      <w:r>
+        <w:rPr>
+          <w:rStyle w:val="HTMLCode"/>
+        </w:rPr>
+        <w:t>reorderLevel</w:t>
+      </w:r>
+      <w:proofErr w:type="spellEnd"/>
+      <w:r>
+        <w:rPr>
+          <w:rStyle w:val="hljs-punctuation"/>
+        </w:rPr>
+        <w:t>:</w:t>
+      </w:r>
+      <w:r>
+        <w:rPr>
+          <w:rStyle w:val="HTMLCode"/>
+        </w:rPr>
+        <w:t xml:space="preserve"> Number</w:t>
+      </w:r>
+    </w:p>
+    <w:p>
+      <w:pPr>
+        <w:pStyle w:val="HTMLPreformatted"/>
+      </w:pPr>
+      <w:r>
+        <w:rPr>
+          <w:rStyle w:val="hljs-punctuation"/>
+        </w:rPr>
+        <w:t>}</w:t>
+      </w:r>
+    </w:p>
+    <w:p>
+      <w:pPr>
+        <w:pStyle w:val="HTMLPreformatted"/>
+      </w:pPr>
+    </w:p>
+    <w:p>
+      <w:pPr>
+        <w:pStyle w:val="Heading3"/>
+      </w:pPr>
+      <w:r>
+        <w:t>7️</w:t>
+      </w:r>
+      <w:r>
+        <w:rPr>
+          <w:rFonts w:ascii="Tahoma" w:hAnsi="Tahoma" w:cs="Tahoma"/>
+        </w:rPr>
+        <w:t xml:space="preserve">. </w:t>
+      </w:r>
+      <w:r>
+        <w:t>Invoice</w:t>
+      </w:r>
+    </w:p>
+    <w:p>
+      <w:pPr>
+        <w:pStyle w:val="HTMLPreformatted"/>
+        <w:rPr>
+          <w:rStyle w:val="HTMLCode"/>
+        </w:rPr>
+      </w:pPr>
+      <w:r>
+        <w:rPr>
+          <w:rStyle w:val="HTMLCode"/>
+        </w:rPr>
+        <w:t xml:space="preserve">Invoice </w:t>
+      </w:r>
+      <w:r>
+        <w:rPr>
+          <w:rStyle w:val="hljs-punctuation"/>
+        </w:rPr>
+        <w:t>{</w:t>
+      </w:r>
+    </w:p>
+    <w:p>
+      <w:pPr>
+        <w:pStyle w:val="HTMLPreformatted"/>
+        <w:rPr>
+          <w:rStyle w:val="HTMLCode"/>
+        </w:rPr>
+      </w:pPr>
+      <w:r>
+        <w:rPr>
+          <w:rStyle w:val="HTMLCode"/>
+        </w:rPr>
+        <w:t xml:space="preserve">  _id</w:t>
+      </w:r>
+      <w:r>
+        <w:rPr>
+          <w:rStyle w:val="hljs-punctuation"/>
+        </w:rPr>
+        <w:t>:</w:t>
+      </w:r>
+      <w:r>
+        <w:rPr>
+          <w:rStyle w:val="HTMLCode"/>
+        </w:rPr>
+        <w:t xml:space="preserve"> String</w:t>
+      </w:r>
+      <w:r>
+        <w:rPr>
+          <w:rStyle w:val="hljs-punctuation"/>
+        </w:rPr>
+        <w:t>,</w:t>
+      </w:r>
+      <w:r>
+        <w:rPr>
+          <w:rStyle w:val="HTMLCode"/>
+        </w:rPr>
+        <w:t xml:space="preserve">               </w:t>
+      </w:r>
+    </w:p>
+    <w:p>
+      <w:pPr>
+        <w:pStyle w:val="HTMLPreformatted"/>
+        <w:rPr>
+          <w:rStyle w:val="HTMLCode"/>
+        </w:rPr>
+      </w:pPr>
+      <w:r>
+        <w:rPr>
+          <w:rStyle w:val="HTMLCode"/>
+        </w:rPr>
+        <w:t xml:space="preserve">  </w:t>
+      </w:r>
+      <w:proofErr w:type="spellStart"/>
+      <w:r>
+        <w:rPr>
+          <w:rStyle w:val="HTMLCode"/>
+        </w:rPr>
+        <w:t>serviceRequestId</w:t>
+      </w:r>
+      <w:proofErr w:type="spellEnd"/>
+      <w:r>
+        <w:rPr>
+          <w:rStyle w:val="hljs-punctuation"/>
+        </w:rPr>
+        <w:t>:</w:t>
+      </w:r>
+      <w:r>
+        <w:rPr>
+          <w:rStyle w:val="HTMLCode"/>
+        </w:rPr>
+        <w:t xml:space="preserve"> String</w:t>
+      </w:r>
+      <w:r>
+        <w:rPr>
+          <w:rStyle w:val="hljs-punctuation"/>
+        </w:rPr>
+        <w:t>,</w:t>
+      </w:r>
+      <w:r>
+        <w:rPr>
+          <w:rStyle w:val="HTMLCode"/>
+        </w:rPr>
+        <w:t xml:space="preserve"> </w:t>
+      </w:r>
+    </w:p>
+    <w:p>
+      <w:pPr>
+        <w:pStyle w:val="HTMLPreformatted"/>
+        <w:rPr>
+          <w:rStyle w:val="HTMLCode"/>
+        </w:rPr>
+      </w:pPr>
+      <w:r>
+        <w:rPr>
+          <w:rStyle w:val="HTMLCode"/>
+        </w:rPr>
+        <w:t xml:space="preserve">  total</w:t>
+      </w:r>
+      <w:r>
+        <w:rPr>
+          <w:rStyle w:val="hljs-punctuation"/>
+        </w:rPr>
+        <w:t>:</w:t>
+      </w:r>
+      <w:r>
+        <w:rPr>
+          <w:rStyle w:val="HTMLCode"/>
+        </w:rPr>
+        <w:t xml:space="preserve"> Number</w:t>
+      </w:r>
+      <w:r>
+        <w:rPr>
+          <w:rStyle w:val="hljs-punctuation"/>
+        </w:rPr>
+        <w:t>,</w:t>
+      </w:r>
+    </w:p>
+    <w:p>
+      <w:pPr>
+        <w:pStyle w:val="HTMLPreformatted"/>
+        <w:rPr>
+          <w:rStyle w:val="HTMLCode"/>
+        </w:rPr>
+      </w:pPr>
+      <w:r>
+        <w:rPr>
+          <w:rStyle w:val="HTMLCode"/>
+        </w:rPr>
+        <w:t xml:space="preserve">  status</w:t>
+      </w:r>
+      <w:r>
+        <w:rPr>
+          <w:rStyle w:val="hljs-punctuation"/>
+        </w:rPr>
+        <w:t>:</w:t>
+      </w:r>
+      <w:r>
+        <w:rPr>
+          <w:rStyle w:val="HTMLCode"/>
+        </w:rPr>
+        <w:t xml:space="preserve"> </w:t>
+      </w:r>
+      <w:r>
+        <w:rPr>
+          <w:rStyle w:val="HTMLCode"/>
+        </w:rPr>
+        <w:t>Enum</w:t>
+      </w:r>
+      <w:r>
+        <w:rPr>
+          <w:rStyle w:val="HTMLCode"/>
+        </w:rPr>
+        <w:t xml:space="preserve">            </w:t>
+      </w:r>
+      <w:r>
+        <w:rPr>
+          <w:rStyle w:val="hljs-comment"/>
+        </w:rPr>
+        <w:t>// PENDING | PAID</w:t>
+      </w:r>
+    </w:p>
+    <w:p>
+      <w:pPr>
+        <w:pStyle w:val="HTMLPreformatted"/>
+      </w:pPr>
+      <w:r>
+        <w:rPr>
+          <w:rStyle w:val="hljs-punctuation"/>
+        </w:rPr>
+        <w:t>}</w:t>
+      </w:r>
+    </w:p>
+    <w:p>
+      <w:pPr>
+        <w:pStyle w:val="HTMLPreformatted"/>
+      </w:pPr>
+    </w:p>
+    <w:p>
+      <w:pPr>
+        <w:rPr>
+          <w:b/>
+          <w:bCs/>
+        </w:rPr>
+      </w:pPr>
+    </w:p>
+    <w:p>
+      <w:pPr>
+        <w:rPr>
+          <w:b/>
+          <w:bCs/>
+          <w:u w:val="single"/>
+        </w:rPr>
+      </w:pPr>
+      <w:r>
+        <w:rPr>
+          <w:b/>
+          <w:bCs/>
+          <w:u w:val="single"/>
+        </w:rPr>
+        <w:t xml:space="preserve">DB </w:t>
+      </w:r>
+      <w:proofErr w:type="gramStart"/>
+      <w:r>
+        <w:rPr>
+          <w:b/>
+          <w:bCs/>
+          <w:u w:val="single"/>
+        </w:rPr>
+        <w:t>DESIGN :</w:t>
+      </w:r>
+      <w:proofErr w:type="gramEnd"/>
     </w:p>
     <w:p>
       <w:pPr>
@@ -379,7 +2881,27 @@
           <w:szCs w:val="20"/>
           <w:lang w:eastAsia="en-IN"/>
         </w:rPr>
-        <w:t xml:space="preserve">  "passwordHash": "...",</w:t>
+        <w:t xml:space="preserve">  "</w:t>
+      </w:r>
+      <w:proofErr w:type="spellStart"/>
+      <w:r>
+        <w:rPr>
+          <w:rFonts w:ascii="Courier New" w:eastAsia="Times New Roman" w:hAnsi="Courier New" w:cs="Courier New"/>
+          <w:sz w:val="20"/>
+          <w:szCs w:val="20"/>
+          <w:lang w:eastAsia="en-IN"/>
+        </w:rPr>
+        <w:t>passwordHash</w:t>
+      </w:r>
+      <w:proofErr w:type="spellEnd"/>
+      <w:r>
+        <w:rPr>
+          <w:rFonts w:ascii="Courier New" w:eastAsia="Times New Roman" w:hAnsi="Courier New" w:cs="Courier New"/>
+          <w:sz w:val="20"/>
+          <w:szCs w:val="20"/>
+          <w:lang w:eastAsia="en-IN"/>
+        </w:rPr>
+        <w:t>": "...",</w:t>
       </w:r>
     </w:p>
     <w:p>
@@ -493,7 +3015,27 @@
           <w:szCs w:val="20"/>
           <w:lang w:eastAsia="en-IN"/>
         </w:rPr>
-        <w:t xml:space="preserve">  "createdAt": "2024-12-28"</w:t>
+        <w:t xml:space="preserve">  "</w:t>
+      </w:r>
+      <w:proofErr w:type="spellStart"/>
+      <w:r>
+        <w:rPr>
+          <w:rFonts w:ascii="Courier New" w:eastAsia="Times New Roman" w:hAnsi="Courier New" w:cs="Courier New"/>
+          <w:sz w:val="20"/>
+          <w:szCs w:val="20"/>
+          <w:lang w:eastAsia="en-IN"/>
+        </w:rPr>
+        <w:t>createdAt</w:t>
+      </w:r>
+      <w:proofErr w:type="spellEnd"/>
+      <w:r>
+        <w:rPr>
+          <w:rFonts w:ascii="Courier New" w:eastAsia="Times New Roman" w:hAnsi="Courier New" w:cs="Courier New"/>
+          <w:sz w:val="20"/>
+          <w:szCs w:val="20"/>
+          <w:lang w:eastAsia="en-IN"/>
+        </w:rPr>
+        <w:t>": "2024-12-28"</w:t>
       </w:r>
     </w:p>
     <w:p>
@@ -670,7 +3212,27 @@
           <w:szCs w:val="20"/>
           <w:lang w:eastAsia="en-IN"/>
         </w:rPr>
-        <w:t xml:space="preserve">  "userId": "u301",</w:t>
+        <w:t xml:space="preserve">  "</w:t>
+      </w:r>
+      <w:proofErr w:type="spellStart"/>
+      <w:r>
+        <w:rPr>
+          <w:rFonts w:ascii="Courier New" w:eastAsia="Times New Roman" w:hAnsi="Courier New" w:cs="Courier New"/>
+          <w:sz w:val="20"/>
+          <w:szCs w:val="20"/>
+          <w:lang w:eastAsia="en-IN"/>
+        </w:rPr>
+        <w:t>userId</w:t>
+      </w:r>
+      <w:proofErr w:type="spellEnd"/>
+      <w:r>
+        <w:rPr>
+          <w:rFonts w:ascii="Courier New" w:eastAsia="Times New Roman" w:hAnsi="Courier New" w:cs="Courier New"/>
+          <w:sz w:val="20"/>
+          <w:szCs w:val="20"/>
+          <w:lang w:eastAsia="en-IN"/>
+        </w:rPr>
+        <w:t>": "u301",</w:t>
       </w:r>
     </w:p>
     <w:p>
@@ -792,12 +3354,6 @@
       <w:pPr>
         <w:pStyle w:val="Heading2"/>
         <w:rPr>
-          <w:b/>
-          <w:bCs/>
-        </w:rPr>
-      </w:pPr>
-      <w:r>
-        <w:rPr>
           <w:rFonts w:ascii="Segoe UI Emoji" w:hAnsi="Segoe UI Emoji" w:cs="Segoe UI Emoji"/>
           <w:b/>
           <w:bCs/>
@@ -805,6 +3361,25 @@
           <w:sz w:val="28"/>
           <w:szCs w:val="28"/>
         </w:rPr>
+      </w:pPr>
+    </w:p>
+    <w:p>
+      <w:pPr>
+        <w:pStyle w:val="Heading2"/>
+        <w:rPr>
+          <w:b/>
+          <w:bCs/>
+        </w:rPr>
+      </w:pPr>
+      <w:r>
+        <w:rPr>
+          <w:rFonts w:ascii="Segoe UI Emoji" w:hAnsi="Segoe UI Emoji" w:cs="Segoe UI Emoji"/>
+          <w:b/>
+          <w:bCs/>
+          <w:color w:val="000000" w:themeColor="text1"/>
+          <w:sz w:val="28"/>
+          <w:szCs w:val="28"/>
+        </w:rPr>
         <w:t>2.</w:t>
       </w:r>
       <w:r>
@@ -905,7 +3480,21 @@
         <w:rPr>
           <w:rStyle w:val="hljs-attr"/>
         </w:rPr>
-        <w:t>"ownerId"</w:t>
+        <w:t>"</w:t>
+      </w:r>
+      <w:proofErr w:type="spellStart"/>
+      <w:r>
+        <w:rPr>
+          <w:rStyle w:val="hljs-attr"/>
+        </w:rPr>
+        <w:t>ownerId</w:t>
+      </w:r>
+      <w:proofErr w:type="spellEnd"/>
+      <w:r>
+        <w:rPr>
+          <w:rStyle w:val="hljs-attr"/>
+        </w:rPr>
+        <w:t>"</w:t>
       </w:r>
       <w:r>
         <w:rPr>
@@ -949,7 +3538,21 @@
         <w:rPr>
           <w:rStyle w:val="hljs-attr"/>
         </w:rPr>
-        <w:t>"registrationNumber"</w:t>
+        <w:t>"</w:t>
+      </w:r>
+      <w:proofErr w:type="spellStart"/>
+      <w:r>
+        <w:rPr>
+          <w:rStyle w:val="hljs-attr"/>
+        </w:rPr>
+        <w:t>registrationNumber</w:t>
+      </w:r>
+      <w:proofErr w:type="spellEnd"/>
+      <w:r>
+        <w:rPr>
+          <w:rStyle w:val="hljs-attr"/>
+        </w:rPr>
+        <w:t>"</w:t>
       </w:r>
       <w:r>
         <w:rPr>
@@ -1170,7 +3773,21 @@
         <w:rPr>
           <w:rStyle w:val="hljs-attr"/>
         </w:rPr>
-        <w:t>"color"</w:t>
+        <w:t>"</w:t>
+      </w:r>
+      <w:proofErr w:type="spellStart"/>
+      <w:r>
+        <w:rPr>
+          <w:rStyle w:val="hljs-attr"/>
+        </w:rPr>
+        <w:t>color</w:t>
+      </w:r>
+      <w:proofErr w:type="spellEnd"/>
+      <w:r>
+        <w:rPr>
+          <w:rStyle w:val="hljs-attr"/>
+        </w:rPr>
+        <w:t>"</w:t>
       </w:r>
       <w:r>
         <w:rPr>
@@ -1314,7 +3931,21 @@
         <w:rPr>
           <w:rStyle w:val="hljs-attr"/>
         </w:rPr>
-        <w:t>"requestNumber"</w:t>
+        <w:t>"</w:t>
+      </w:r>
+      <w:proofErr w:type="spellStart"/>
+      <w:r>
+        <w:rPr>
+          <w:rStyle w:val="hljs-attr"/>
+        </w:rPr>
+        <w:t>requestNumber</w:t>
+      </w:r>
+      <w:proofErr w:type="spellEnd"/>
+      <w:r>
+        <w:rPr>
+          <w:rStyle w:val="hljs-attr"/>
+        </w:rPr>
+        <w:t>"</w:t>
       </w:r>
       <w:r>
         <w:rPr>
@@ -1358,7 +3989,21 @@
         <w:rPr>
           <w:rStyle w:val="hljs-attr"/>
         </w:rPr>
-        <w:t>"vehicleId"</w:t>
+        <w:t>"</w:t>
+      </w:r>
+      <w:proofErr w:type="spellStart"/>
+      <w:r>
+        <w:rPr>
+          <w:rStyle w:val="hljs-attr"/>
+        </w:rPr>
+        <w:t>vehicleId</w:t>
+      </w:r>
+      <w:proofErr w:type="spellEnd"/>
+      <w:r>
+        <w:rPr>
+          <w:rStyle w:val="hljs-attr"/>
+        </w:rPr>
+        <w:t>"</w:t>
       </w:r>
       <w:r>
         <w:rPr>
@@ -1402,7 +4047,21 @@
         <w:rPr>
           <w:rStyle w:val="hljs-attr"/>
         </w:rPr>
-        <w:t>"customerId"</w:t>
+        <w:t>"</w:t>
+      </w:r>
+      <w:proofErr w:type="spellStart"/>
+      <w:r>
+        <w:rPr>
+          <w:rStyle w:val="hljs-attr"/>
+        </w:rPr>
+        <w:t>customerId</w:t>
+      </w:r>
+      <w:proofErr w:type="spellEnd"/>
+      <w:r>
+        <w:rPr>
+          <w:rStyle w:val="hljs-attr"/>
+        </w:rPr>
+        <w:t>"</w:t>
       </w:r>
       <w:r>
         <w:rPr>
@@ -1446,7 +4105,21 @@
         <w:rPr>
           <w:rStyle w:val="hljs-attr"/>
         </w:rPr>
-        <w:t>"technicianId"</w:t>
+        <w:t>"</w:t>
+      </w:r>
+      <w:proofErr w:type="spellStart"/>
+      <w:r>
+        <w:rPr>
+          <w:rStyle w:val="hljs-attr"/>
+        </w:rPr>
+        <w:t>technicianId</w:t>
+      </w:r>
+      <w:proofErr w:type="spellEnd"/>
+      <w:r>
+        <w:rPr>
+          <w:rStyle w:val="hljs-attr"/>
+        </w:rPr>
+        <w:t>"</w:t>
       </w:r>
       <w:r>
         <w:rPr>
@@ -1490,7 +4163,21 @@
         <w:rPr>
           <w:rStyle w:val="hljs-attr"/>
         </w:rPr>
-        <w:t>"bayId"</w:t>
+        <w:t>"</w:t>
+      </w:r>
+      <w:proofErr w:type="spellStart"/>
+      <w:r>
+        <w:rPr>
+          <w:rStyle w:val="hljs-attr"/>
+        </w:rPr>
+        <w:t>bayId</w:t>
+      </w:r>
+      <w:proofErr w:type="spellEnd"/>
+      <w:r>
+        <w:rPr>
+          <w:rStyle w:val="hljs-attr"/>
+        </w:rPr>
+        <w:t>"</w:t>
       </w:r>
       <w:r>
         <w:rPr>
@@ -1666,7 +4353,21 @@
         <w:rPr>
           <w:rStyle w:val="hljs-attr"/>
         </w:rPr>
-        <w:t>"usedParts"</w:t>
+        <w:t>"</w:t>
+      </w:r>
+      <w:proofErr w:type="spellStart"/>
+      <w:r>
+        <w:rPr>
+          <w:rStyle w:val="hljs-attr"/>
+        </w:rPr>
+        <w:t>usedParts</w:t>
+      </w:r>
+      <w:proofErr w:type="spellEnd"/>
+      <w:r>
+        <w:rPr>
+          <w:rStyle w:val="hljs-attr"/>
+        </w:rPr>
+        <w:t>"</w:t>
       </w:r>
       <w:r>
         <w:rPr>
@@ -1700,6 +4401,7 @@
         </w:rPr>
         <w:t xml:space="preserve">    </w:t>
       </w:r>
+      <w:proofErr w:type="gramStart"/>
       <w:r>
         <w:rPr>
           <w:rStyle w:val="hljs-punctuation"/>
@@ -1716,7 +4418,22 @@
         <w:rPr>
           <w:rStyle w:val="hljs-attr"/>
         </w:rPr>
-        <w:t>"partId"</w:t>
+        <w:t>"</w:t>
+      </w:r>
+      <w:proofErr w:type="spellStart"/>
+      <w:proofErr w:type="gramEnd"/>
+      <w:r>
+        <w:rPr>
+          <w:rStyle w:val="hljs-attr"/>
+        </w:rPr>
+        <w:t>partId</w:t>
+      </w:r>
+      <w:proofErr w:type="spellEnd"/>
+      <w:r>
+        <w:rPr>
+          <w:rStyle w:val="hljs-attr"/>
+        </w:rPr>
+        <w:t>"</w:t>
       </w:r>
       <w:r>
         <w:rPr>
@@ -1823,7 +4540,21 @@
         <w:rPr>
           <w:rStyle w:val="hljs-attr"/>
         </w:rPr>
-        <w:t>"createdAt"</w:t>
+        <w:t>"</w:t>
+      </w:r>
+      <w:proofErr w:type="spellStart"/>
+      <w:r>
+        <w:rPr>
+          <w:rStyle w:val="hljs-attr"/>
+        </w:rPr>
+        <w:t>createdAt</w:t>
+      </w:r>
+      <w:proofErr w:type="spellEnd"/>
+      <w:r>
+        <w:rPr>
+          <w:rStyle w:val="hljs-attr"/>
+        </w:rPr>
+        <w:t>"</w:t>
       </w:r>
       <w:r>
         <w:rPr>
@@ -1883,7 +4614,6 @@
           <w:sz w:val="28"/>
           <w:szCs w:val="28"/>
         </w:rPr>
-        <w:lastRenderedPageBreak/>
         <w:t>4.</w:t>
       </w:r>
       <w:r>
@@ -2118,7 +4848,21 @@
         <w:rPr>
           <w:rStyle w:val="hljs-attr"/>
         </w:rPr>
-        <w:t>"reorderLevel"</w:t>
+        <w:t>"</w:t>
+      </w:r>
+      <w:proofErr w:type="spellStart"/>
+      <w:r>
+        <w:rPr>
+          <w:rStyle w:val="hljs-attr"/>
+        </w:rPr>
+        <w:t>reorderLevel</w:t>
+      </w:r>
+      <w:proofErr w:type="spellEnd"/>
+      <w:r>
+        <w:rPr>
+          <w:rStyle w:val="hljs-attr"/>
+        </w:rPr>
+        <w:t>"</w:t>
       </w:r>
       <w:r>
         <w:rPr>
@@ -2405,24 +5149,6 @@
         <w:t>}</w:t>
       </w:r>
     </w:p>
-    <w:p/>
-    <w:p/>
-    <w:p/>
-    <w:p/>
-    <w:p/>
-    <w:p/>
-    <w:p/>
-    <w:p/>
-    <w:p/>
-    <w:p/>
-    <w:p/>
-    <w:p/>
-    <w:p/>
-    <w:p/>
-    <w:p/>
-    <w:p/>
-    <w:p/>
-    <w:p/>
     <w:p/>
     <w:p/>
     <w:p/>
@@ -2671,7 +5397,15 @@
               </w:rPr>
             </w:pPr>
             <w:r>
-              <w:t>/api/auth/register</w:t>
+              <w:t>/</w:t>
+            </w:r>
+            <w:proofErr w:type="spellStart"/>
+            <w:r>
+              <w:t>api</w:t>
+            </w:r>
+            <w:proofErr w:type="spellEnd"/>
+            <w:r>
+              <w:t>/auth/register</w:t>
             </w:r>
           </w:p>
         </w:tc>
@@ -2687,12 +5421,37 @@
                 <w:bCs/>
               </w:rPr>
             </w:pPr>
+            <w:proofErr w:type="gramStart"/>
             <w:r>
               <w:rPr>
                 <w:rStyle w:val="HTMLCode"/>
                 <w:rFonts w:eastAsiaTheme="minorHAnsi"/>
               </w:rPr>
-              <w:t>{ "email":"tech@test.com", "password":"123456", "role":"TECHNICIAN" }</w:t>
+              <w:t>{ "</w:t>
+            </w:r>
+            <w:proofErr w:type="gramEnd"/>
+            <w:r>
+              <w:rPr>
+                <w:rStyle w:val="HTMLCode"/>
+                <w:rFonts w:eastAsiaTheme="minorHAnsi"/>
+              </w:rPr>
+              <w:t>email":"tech@test.com", "password":"123456", "</w:t>
+            </w:r>
+            <w:proofErr w:type="spellStart"/>
+            <w:r>
+              <w:rPr>
+                <w:rStyle w:val="HTMLCode"/>
+                <w:rFonts w:eastAsiaTheme="minorHAnsi"/>
+              </w:rPr>
+              <w:t>role":"TECHNICIAN</w:t>
+            </w:r>
+            <w:proofErr w:type="spellEnd"/>
+            <w:r>
+              <w:rPr>
+                <w:rStyle w:val="HTMLCode"/>
+                <w:rFonts w:eastAsiaTheme="minorHAnsi"/>
+              </w:rPr>
+              <w:t>" }</w:t>
             </w:r>
           </w:p>
         </w:tc>
@@ -2708,12 +5467,30 @@
                 <w:bCs/>
               </w:rPr>
             </w:pPr>
+            <w:proofErr w:type="gramStart"/>
             <w:r>
               <w:rPr>
                 <w:rStyle w:val="HTMLCode"/>
                 <w:rFonts w:eastAsiaTheme="minorHAnsi"/>
               </w:rPr>
-              <w:t>{ "message":"Registration successful. Pending admin approval." }</w:t>
+              <w:t>{ "</w:t>
+            </w:r>
+            <w:proofErr w:type="spellStart"/>
+            <w:proofErr w:type="gramEnd"/>
+            <w:r>
+              <w:rPr>
+                <w:rStyle w:val="HTMLCode"/>
+                <w:rFonts w:eastAsiaTheme="minorHAnsi"/>
+              </w:rPr>
+              <w:t>message":"Registration</w:t>
+            </w:r>
+            <w:proofErr w:type="spellEnd"/>
+            <w:r>
+              <w:rPr>
+                <w:rStyle w:val="HTMLCode"/>
+                <w:rFonts w:eastAsiaTheme="minorHAnsi"/>
+              </w:rPr>
+              <w:t xml:space="preserve"> successful. Pending admin approval." }</w:t>
             </w:r>
           </w:p>
         </w:tc>
@@ -2752,7 +5529,15 @@
               </w:rPr>
             </w:pPr>
             <w:r>
-              <w:t>/api/auth/login</w:t>
+              <w:t>/</w:t>
+            </w:r>
+            <w:proofErr w:type="spellStart"/>
+            <w:r>
+              <w:t>api</w:t>
+            </w:r>
+            <w:proofErr w:type="spellEnd"/>
+            <w:r>
+              <w:t>/auth/login</w:t>
             </w:r>
           </w:p>
         </w:tc>
@@ -2768,12 +5553,21 @@
                 <w:bCs/>
               </w:rPr>
             </w:pPr>
+            <w:proofErr w:type="gramStart"/>
             <w:r>
               <w:rPr>
                 <w:rStyle w:val="HTMLCode"/>
                 <w:rFonts w:eastAsiaTheme="minorHAnsi"/>
               </w:rPr>
-              <w:t>{ "email":"admin@test.com", "password":"123456" }</w:t>
+              <w:t>{ "</w:t>
+            </w:r>
+            <w:proofErr w:type="gramEnd"/>
+            <w:r>
+              <w:rPr>
+                <w:rStyle w:val="HTMLCode"/>
+                <w:rFonts w:eastAsiaTheme="minorHAnsi"/>
+              </w:rPr>
+              <w:t>email":"admin@test.com", "password":"123456" }</w:t>
             </w:r>
           </w:p>
         </w:tc>
@@ -2789,12 +5583,53 @@
                 <w:bCs/>
               </w:rPr>
             </w:pPr>
+            <w:proofErr w:type="gramStart"/>
             <w:r>
               <w:rPr>
                 <w:rStyle w:val="HTMLCode"/>
                 <w:rFonts w:eastAsiaTheme="minorHAnsi"/>
               </w:rPr>
-              <w:t>{ "token":"jwt-token", "role":"ADMIN", "userId":"u001" }</w:t>
+              <w:t>{ "</w:t>
+            </w:r>
+            <w:proofErr w:type="gramEnd"/>
+            <w:r>
+              <w:rPr>
+                <w:rStyle w:val="HTMLCode"/>
+                <w:rFonts w:eastAsiaTheme="minorHAnsi"/>
+              </w:rPr>
+              <w:t>token":"</w:t>
+            </w:r>
+            <w:proofErr w:type="spellStart"/>
+            <w:r>
+              <w:rPr>
+                <w:rStyle w:val="HTMLCode"/>
+                <w:rFonts w:eastAsiaTheme="minorHAnsi"/>
+              </w:rPr>
+              <w:t>jwt</w:t>
+            </w:r>
+            <w:proofErr w:type="spellEnd"/>
+            <w:r>
+              <w:rPr>
+                <w:rStyle w:val="HTMLCode"/>
+                <w:rFonts w:eastAsiaTheme="minorHAnsi"/>
+              </w:rPr>
+              <w:t>-token", "</w:t>
+            </w:r>
+            <w:proofErr w:type="spellStart"/>
+            <w:r>
+              <w:rPr>
+                <w:rStyle w:val="HTMLCode"/>
+                <w:rFonts w:eastAsiaTheme="minorHAnsi"/>
+              </w:rPr>
+              <w:t>role":"ADMIN</w:t>
+            </w:r>
+            <w:proofErr w:type="spellEnd"/>
+            <w:r>
+              <w:rPr>
+                <w:rStyle w:val="HTMLCode"/>
+                <w:rFonts w:eastAsiaTheme="minorHAnsi"/>
+              </w:rPr>
+              <w:t>", "userId":"u001" }</w:t>
             </w:r>
           </w:p>
         </w:tc>
@@ -2833,7 +5668,15 @@
               </w:rPr>
             </w:pPr>
             <w:r>
-              <w:t>/api/auth</w:t>
+              <w:t>/</w:t>
+            </w:r>
+            <w:proofErr w:type="spellStart"/>
+            <w:r>
+              <w:t>api</w:t>
+            </w:r>
+            <w:proofErr w:type="spellEnd"/>
+            <w:r>
+              <w:t>/auth</w:t>
             </w:r>
             <w:r>
               <w:t>/profile</w:t>
@@ -2869,12 +5712,37 @@
                 <w:bCs/>
               </w:rPr>
             </w:pPr>
+            <w:proofErr w:type="gramStart"/>
             <w:r>
               <w:rPr>
                 <w:rStyle w:val="HTMLCode"/>
                 <w:rFonts w:eastAsiaTheme="minorHAnsi"/>
               </w:rPr>
-              <w:t>{ "userId":"u001", "email":"admin@test.com", "role":"ADMIN" }</w:t>
+              <w:t>{ "</w:t>
+            </w:r>
+            <w:proofErr w:type="gramEnd"/>
+            <w:r>
+              <w:rPr>
+                <w:rStyle w:val="HTMLCode"/>
+                <w:rFonts w:eastAsiaTheme="minorHAnsi"/>
+              </w:rPr>
+              <w:t>userId":"u001", "email":"admin@test.com", "</w:t>
+            </w:r>
+            <w:proofErr w:type="spellStart"/>
+            <w:r>
+              <w:rPr>
+                <w:rStyle w:val="HTMLCode"/>
+                <w:rFonts w:eastAsiaTheme="minorHAnsi"/>
+              </w:rPr>
+              <w:t>role":"ADMIN</w:t>
+            </w:r>
+            <w:proofErr w:type="spellEnd"/>
+            <w:r>
+              <w:rPr>
+                <w:rStyle w:val="HTMLCode"/>
+                <w:rFonts w:eastAsiaTheme="minorHAnsi"/>
+              </w:rPr>
+              <w:t>" }</w:t>
             </w:r>
           </w:p>
         </w:tc>
@@ -5806,7 +8674,6 @@
   <w:style w:type="character" w:default="1" w:styleId="DefaultParagraphFont">
     <w:name w:val="Default Paragraph Font"/>
     <w:uiPriority w:val="1"/>
-    <w:semiHidden/>
     <w:unhideWhenUsed/>
   </w:style>
   <w:style w:type="table" w:default="1" w:styleId="TableNormal">
@@ -5987,6 +8854,11 @@
       <w:szCs w:val="24"/>
       <w:lang w:eastAsia="en-IN"/>
     </w:rPr>
+  </w:style>
+  <w:style w:type="character" w:customStyle="1" w:styleId="hljs-comment">
+    <w:name w:val="hljs-comment"/>
+    <w:basedOn w:val="DefaultParagraphFont"/>
+    <w:rsid w:val="00E1518E"/>
   </w:style>
 </w:styles>
 </file>

</xml_diff>